<commit_message>
updated project description doc
</commit_message>
<xml_diff>
--- a/docs/project description.docx
+++ b/docs/project description.docx
@@ -1,29 +1,144 @@
 
 <file path=word/document.xml><?xml version="1.0" encoding="utf-8"?>
-<w:document xmlns:wpc="http://schemas.microsoft.com/office/word/2010/wordprocessingCanvas" xmlns:cx="http://schemas.microsoft.com/office/drawing/2014/chartex" xmlns:mc="http://schemas.openxmlformats.org/markup-compatibility/2006" xmlns:o="urn:schemas-microsoft-com:office:office" xmlns:r="http://schemas.openxmlformats.org/officeDocument/2006/relationships" xmlns:m="http://schemas.openxmlformats.org/officeDocument/2006/math" xmlns:v="urn:schemas-microsoft-com:vml" xmlns:wp14="http://schemas.microsoft.com/office/word/2010/wordprocessingDrawing" xmlns:wp="http://schemas.openxmlformats.org/drawingml/2006/wordprocessingDrawing" xmlns:w10="urn:schemas-microsoft-com:office:word" xmlns:w="http://schemas.openxmlformats.org/wordprocessingml/2006/main" xmlns:w14="http://schemas.microsoft.com/office/word/2010/wordml" xmlns:w15="http://schemas.microsoft.com/office/word/2012/wordml" xmlns:w16se="http://schemas.microsoft.com/office/word/2015/wordml/symex" xmlns:wpg="http://schemas.microsoft.com/office/word/2010/wordprocessingGroup" xmlns:wpi="http://schemas.microsoft.com/office/word/2010/wordprocessingInk" xmlns:wne="http://schemas.microsoft.com/office/word/2006/wordml" xmlns:wps="http://schemas.microsoft.com/office/word/2010/wordprocessingShape" mc:Ignorable="w14 w15 w16se wp14">
+<w:document xmlns:wpc="http://schemas.microsoft.com/office/word/2010/wordprocessingCanvas" xmlns:cx="http://schemas.microsoft.com/office/drawing/2014/chartex" xmlns:cx1="http://schemas.microsoft.com/office/drawing/2015/9/8/chartex" xmlns:cx2="http://schemas.microsoft.com/office/drawing/2015/10/21/chartex" xmlns:cx3="http://schemas.microsoft.com/office/drawing/2016/5/9/chartex" xmlns:cx4="http://schemas.microsoft.com/office/drawing/2016/5/10/chartex" xmlns:cx5="http://schemas.microsoft.com/office/drawing/2016/5/11/chartex" xmlns:cx6="http://schemas.microsoft.com/office/drawing/2016/5/12/chartex" xmlns:cx7="http://schemas.microsoft.com/office/drawing/2016/5/13/chartex" xmlns:cx8="http://schemas.microsoft.com/office/drawing/2016/5/14/chartex" xmlns:mc="http://schemas.openxmlformats.org/markup-compatibility/2006" xmlns:aink="http://schemas.microsoft.com/office/drawing/2016/ink" xmlns:am3d="http://schemas.microsoft.com/office/drawing/2017/model3d" xmlns:o="urn:schemas-microsoft-com:office:office" xmlns:r="http://schemas.openxmlformats.org/officeDocument/2006/relationships" xmlns:m="http://schemas.openxmlformats.org/officeDocument/2006/math" xmlns:v="urn:schemas-microsoft-com:vml" xmlns:wp14="http://schemas.microsoft.com/office/word/2010/wordprocessingDrawing" xmlns:wp="http://schemas.openxmlformats.org/drawingml/2006/wordprocessingDrawing" xmlns:w10="urn:schemas-microsoft-com:office:word" xmlns:w="http://schemas.openxmlformats.org/wordprocessingml/2006/main" xmlns:w14="http://schemas.microsoft.com/office/word/2010/wordml" xmlns:w15="http://schemas.microsoft.com/office/word/2012/wordml" xmlns:w16cex="http://schemas.microsoft.com/office/word/2018/wordml/cex" xmlns:w16cid="http://schemas.microsoft.com/office/word/2016/wordml/cid" xmlns:w16="http://schemas.microsoft.com/office/word/2018/wordml" xmlns:w16sdtdh="http://schemas.microsoft.com/office/word/2020/wordml/sdtdatahash" xmlns:w16se="http://schemas.microsoft.com/office/word/2015/wordml/symex" xmlns:wpg="http://schemas.microsoft.com/office/word/2010/wordprocessingGroup" xmlns:wpi="http://schemas.microsoft.com/office/word/2010/wordprocessingInk" xmlns:wne="http://schemas.microsoft.com/office/word/2006/wordml" xmlns:wps="http://schemas.microsoft.com/office/word/2010/wordprocessingShape" mc:Ignorable="w14 w15 w16se w16cid w16 w16cex w16sdtdh wp14">
   <w:body>
     <w:p>
       <w:pPr>
-        <w:rPr>
-          <w:b/>
-          <w:bCs/>
-          <w:rtl/>
-        </w:rPr>
-      </w:pPr>
-      <w:r>
-        <w:rPr>
-          <w:rFonts w:hint="cs"/>
-          <w:b/>
-          <w:bCs/>
-          <w:rtl/>
-        </w:rPr>
-        <w:t>תאור הפרויקט</w:t>
-      </w:r>
-    </w:p>
-    <w:p>
-      <w:pPr>
+        <w:spacing w:line="360" w:lineRule="auto"/>
+        <w:jc w:val="center"/>
         <w:rPr>
           <w:rFonts w:asciiTheme="minorBidi" w:hAnsiTheme="minorBidi"/>
+          <w:b/>
+          <w:bCs/>
+          <w:sz w:val="32"/>
+          <w:szCs w:val="32"/>
+        </w:rPr>
+      </w:pPr>
+      <w:r>
+        <w:rPr>
+          <w:rFonts w:asciiTheme="minorBidi" w:hAnsiTheme="minorBidi"/>
+          <w:b/>
+          <w:bCs/>
+          <w:sz w:val="32"/>
+          <w:szCs w:val="32"/>
+          <w:rtl/>
+        </w:rPr>
+        <w:t>קורס: הנדסת תוכנה</w:t>
+      </w:r>
+    </w:p>
+    <w:p>
+      <w:pPr>
+        <w:spacing w:line="360" w:lineRule="auto"/>
+        <w:jc w:val="center"/>
+        <w:rPr>
+          <w:rFonts w:asciiTheme="minorBidi" w:hAnsiTheme="minorBidi"/>
+          <w:b/>
+          <w:bCs/>
+          <w:sz w:val="32"/>
+          <w:szCs w:val="32"/>
+          <w:u w:val="single"/>
+        </w:rPr>
+      </w:pPr>
+      <w:r>
+        <w:rPr>
+          <w:rFonts w:asciiTheme="minorBidi" w:hAnsiTheme="minorBidi"/>
+          <w:b/>
+          <w:bCs/>
+          <w:sz w:val="32"/>
+          <w:szCs w:val="32"/>
+          <w:u w:val="single"/>
+          <w:rtl/>
+        </w:rPr>
+        <w:t>מסמך דרישות:</w:t>
+      </w:r>
+    </w:p>
+    <w:p>
+      <w:pPr>
+        <w:spacing w:line="360" w:lineRule="auto"/>
+        <w:jc w:val="center"/>
+        <w:rPr>
+          <w:rFonts w:asciiTheme="minorBidi" w:hAnsiTheme="minorBidi"/>
+          <w:b/>
+          <w:bCs/>
+          <w:sz w:val="32"/>
+          <w:szCs w:val="32"/>
+          <w:rtl/>
+        </w:rPr>
+      </w:pPr>
+      <w:r>
+        <w:rPr>
+          <w:rFonts w:asciiTheme="minorBidi" w:hAnsiTheme="minorBidi"/>
+          <w:b/>
+          <w:bCs/>
+          <w:sz w:val="32"/>
+          <w:szCs w:val="32"/>
+          <w:rtl/>
+        </w:rPr>
+        <w:t xml:space="preserve">מרצה: דוד </w:t>
+      </w:r>
+      <w:proofErr w:type="spellStart"/>
+      <w:r>
+        <w:rPr>
+          <w:rFonts w:asciiTheme="minorBidi" w:hAnsiTheme="minorBidi"/>
+          <w:b/>
+          <w:bCs/>
+          <w:sz w:val="32"/>
+          <w:szCs w:val="32"/>
+          <w:rtl/>
+        </w:rPr>
+        <w:t>אלגרבלי</w:t>
+      </w:r>
+      <w:proofErr w:type="spellEnd"/>
+    </w:p>
+    <w:p>
+      <w:pPr>
+        <w:spacing w:line="360" w:lineRule="auto"/>
+        <w:jc w:val="center"/>
+        <w:rPr>
+          <w:rFonts w:asciiTheme="minorBidi" w:hAnsiTheme="minorBidi"/>
+          <w:b/>
+          <w:bCs/>
+          <w:sz w:val="32"/>
+          <w:szCs w:val="32"/>
+          <w:rtl/>
+        </w:rPr>
+      </w:pPr>
+    </w:p>
+    <w:p>
+      <w:pPr>
+        <w:spacing w:line="360" w:lineRule="auto"/>
+        <w:jc w:val="center"/>
+        <w:rPr>
+          <w:rFonts w:asciiTheme="minorBidi" w:hAnsiTheme="minorBidi"/>
+          <w:b/>
+          <w:bCs/>
+          <w:sz w:val="32"/>
+          <w:szCs w:val="32"/>
+          <w:rtl/>
+        </w:rPr>
+      </w:pPr>
+    </w:p>
+    <w:p>
+      <w:pPr>
+        <w:spacing w:line="360" w:lineRule="auto"/>
+        <w:jc w:val="center"/>
+        <w:rPr>
+          <w:rFonts w:asciiTheme="minorBidi" w:hAnsiTheme="minorBidi"/>
+          <w:b/>
+          <w:bCs/>
+          <w:sz w:val="32"/>
+          <w:szCs w:val="32"/>
+          <w:rtl/>
+        </w:rPr>
+      </w:pPr>
+    </w:p>
+    <w:p>
+      <w:pPr>
+        <w:spacing w:line="360" w:lineRule="auto"/>
+        <w:rPr>
+          <w:rFonts w:asciiTheme="minorBidi" w:hAnsiTheme="minorBidi"/>
+          <w:b/>
+          <w:bCs/>
           <w:sz w:val="24"/>
           <w:szCs w:val="24"/>
           <w:rtl/>
@@ -32,52 +147,370 @@
       <w:r>
         <w:rPr>
           <w:rFonts w:asciiTheme="minorBidi" w:hAnsiTheme="minorBidi"/>
-          <w:sz w:val="24"/>
+          <w:b/>
+          <w:bCs/>
           <w:szCs w:val="24"/>
           <w:rtl/>
         </w:rPr>
+        <w:br/>
+      </w:r>
+    </w:p>
+    <w:p>
+      <w:pPr>
+        <w:spacing w:line="360" w:lineRule="auto"/>
+        <w:rPr>
+          <w:rFonts w:asciiTheme="minorBidi" w:hAnsiTheme="minorBidi" w:hint="cs"/>
+          <w:b/>
+          <w:bCs/>
+          <w:szCs w:val="24"/>
+          <w:rtl/>
+        </w:rPr>
+      </w:pPr>
+    </w:p>
+    <w:p>
+      <w:pPr>
+        <w:spacing w:line="360" w:lineRule="auto"/>
+        <w:rPr>
+          <w:rFonts w:asciiTheme="minorBidi" w:hAnsiTheme="minorBidi"/>
+          <w:b/>
+          <w:bCs/>
+          <w:szCs w:val="24"/>
+          <w:rtl/>
+        </w:rPr>
+      </w:pPr>
+    </w:p>
+    <w:p>
+      <w:pPr>
+        <w:spacing w:line="360" w:lineRule="auto"/>
+        <w:rPr>
+          <w:rFonts w:asciiTheme="minorBidi" w:hAnsiTheme="minorBidi"/>
+          <w:b/>
+          <w:bCs/>
+          <w:szCs w:val="24"/>
+          <w:rtl/>
+        </w:rPr>
+      </w:pPr>
+    </w:p>
+    <w:p>
+      <w:pPr>
+        <w:spacing w:line="240" w:lineRule="auto"/>
+        <w:rPr>
+          <w:rFonts w:asciiTheme="minorBidi" w:hAnsiTheme="minorBidi"/>
+          <w:b/>
+          <w:bCs/>
+          <w:szCs w:val="24"/>
+          <w:rtl/>
+        </w:rPr>
+      </w:pPr>
+      <w:r>
+        <w:rPr>
+          <w:rFonts w:asciiTheme="minorBidi" w:hAnsiTheme="minorBidi"/>
+          <w:b/>
+          <w:bCs/>
+          <w:szCs w:val="24"/>
+          <w:rtl/>
+        </w:rPr>
+        <w:t xml:space="preserve">תאריך: </w:t>
+      </w:r>
+      <w:r>
+        <w:rPr>
+          <w:rFonts w:asciiTheme="minorBidi" w:hAnsiTheme="minorBidi"/>
+          <w:b/>
+          <w:bCs/>
+          <w:szCs w:val="24"/>
+          <w:rtl/>
+        </w:rPr>
+        <w:t>31.07.2021</w:t>
+      </w:r>
+    </w:p>
+    <w:p>
+      <w:pPr>
+        <w:spacing w:line="240" w:lineRule="auto"/>
+        <w:rPr>
+          <w:rFonts w:asciiTheme="minorBidi" w:hAnsiTheme="minorBidi"/>
+          <w:b/>
+          <w:bCs/>
+          <w:szCs w:val="24"/>
+          <w:rtl/>
+        </w:rPr>
+      </w:pPr>
+      <w:r>
+        <w:rPr>
+          <w:rFonts w:asciiTheme="minorBidi" w:hAnsiTheme="minorBidi"/>
+          <w:b/>
+          <w:bCs/>
+          <w:szCs w:val="24"/>
+          <w:rtl/>
+        </w:rPr>
+        <w:t>מגישים:</w:t>
+      </w:r>
+    </w:p>
+    <w:p>
+      <w:pPr>
+        <w:spacing w:line="240" w:lineRule="auto"/>
+        <w:rPr>
+          <w:rFonts w:asciiTheme="minorBidi" w:hAnsiTheme="minorBidi"/>
+          <w:szCs w:val="24"/>
+          <w:rtl/>
+        </w:rPr>
+      </w:pPr>
+      <w:r>
+        <w:rPr>
+          <w:rFonts w:asciiTheme="minorBidi" w:hAnsiTheme="minorBidi"/>
+          <w:b/>
+          <w:bCs/>
+          <w:szCs w:val="24"/>
+          <w:rtl/>
+        </w:rPr>
+        <w:t>תום סגל</w:t>
+      </w:r>
+      <w:r>
+        <w:rPr>
+          <w:rFonts w:asciiTheme="minorBidi" w:hAnsiTheme="minorBidi"/>
+          <w:szCs w:val="24"/>
+          <w:rtl/>
+        </w:rPr>
+        <w:t xml:space="preserve"> </w:t>
+      </w:r>
+      <w:r>
+        <w:rPr>
+          <w:rFonts w:asciiTheme="minorBidi" w:hAnsiTheme="minorBidi" w:hint="cs"/>
+          <w:szCs w:val="24"/>
+          <w:rtl/>
+        </w:rPr>
+        <w:t xml:space="preserve">- </w:t>
+      </w:r>
+      <w:r>
+        <w:rPr>
+          <w:rFonts w:asciiTheme="minorBidi" w:hAnsiTheme="minorBidi"/>
+          <w:szCs w:val="24"/>
+          <w:rtl/>
+        </w:rPr>
+        <w:t>318865060</w:t>
+      </w:r>
+    </w:p>
+    <w:p>
+      <w:pPr>
+        <w:spacing w:line="240" w:lineRule="auto"/>
+        <w:rPr>
+          <w:rFonts w:asciiTheme="minorBidi" w:hAnsiTheme="minorBidi"/>
+          <w:szCs w:val="24"/>
+          <w:rtl/>
+        </w:rPr>
+      </w:pPr>
+      <w:r>
+        <w:rPr>
+          <w:rFonts w:asciiTheme="minorBidi" w:hAnsiTheme="minorBidi"/>
+          <w:b/>
+          <w:bCs/>
+          <w:szCs w:val="24"/>
+          <w:rtl/>
+        </w:rPr>
+        <w:t>סער סלהוב</w:t>
+      </w:r>
+      <w:r>
+        <w:rPr>
+          <w:rFonts w:asciiTheme="minorBidi" w:hAnsiTheme="minorBidi"/>
+          <w:szCs w:val="24"/>
+          <w:rtl/>
+        </w:rPr>
+        <w:t xml:space="preserve"> </w:t>
+      </w:r>
+      <w:r>
+        <w:rPr>
+          <w:rFonts w:asciiTheme="minorBidi" w:hAnsiTheme="minorBidi" w:hint="cs"/>
+          <w:szCs w:val="24"/>
+          <w:rtl/>
+        </w:rPr>
+        <w:t xml:space="preserve">- </w:t>
+      </w:r>
+      <w:r>
+        <w:rPr>
+          <w:rFonts w:asciiTheme="minorBidi" w:hAnsiTheme="minorBidi"/>
+          <w:szCs w:val="24"/>
+          <w:rtl/>
+        </w:rPr>
+        <w:t>208713263</w:t>
+      </w:r>
+    </w:p>
+    <w:p>
+      <w:pPr>
+        <w:bidi w:val="0"/>
+        <w:rPr>
+          <w:rFonts w:ascii="Arial" w:hAnsi="Arial" w:cs="Arial"/>
+          <w:b/>
+          <w:bCs/>
+        </w:rPr>
+      </w:pPr>
+      <w:r>
+        <w:rPr>
+          <w:rFonts w:ascii="Arial" w:hAnsi="Arial" w:cs="Arial"/>
+          <w:b/>
+          <w:bCs/>
+        </w:rPr>
+        <w:br w:type="page"/>
+      </w:r>
+    </w:p>
+    <w:p>
+      <w:pPr>
+        <w:spacing w:line="360" w:lineRule="auto"/>
+        <w:rPr>
+          <w:rFonts w:ascii="Arial" w:hAnsi="Arial" w:cs="Arial"/>
+          <w:b/>
+          <w:bCs/>
+          <w:rtl/>
+        </w:rPr>
+      </w:pPr>
+      <w:r>
+        <w:rPr>
+          <w:rFonts w:ascii="Arial" w:hAnsi="Arial" w:cs="Arial" w:hint="cs"/>
+          <w:b/>
+          <w:bCs/>
+          <w:rtl/>
+        </w:rPr>
+        <w:lastRenderedPageBreak/>
+        <w:t>שם הפרויקט</w:t>
+      </w:r>
+    </w:p>
+    <w:p>
+      <w:pPr>
+        <w:spacing w:line="360" w:lineRule="auto"/>
+        <w:rPr>
+          <w:rFonts w:ascii="Arial" w:hAnsi="Arial" w:cs="Arial" w:hint="cs"/>
+          <w:b/>
+          <w:bCs/>
+          <w:rtl/>
+        </w:rPr>
+      </w:pPr>
+      <w:proofErr w:type="spellStart"/>
+      <w:r>
+        <w:rPr>
+          <w:rFonts w:ascii="Arial" w:hAnsi="Arial" w:cs="Arial"/>
+          <w:b/>
+          <w:bCs/>
+        </w:rPr>
+        <w:t>Smarket</w:t>
+      </w:r>
+      <w:proofErr w:type="spellEnd"/>
+      <w:r>
+        <w:rPr>
+          <w:rFonts w:ascii="Arial" w:hAnsi="Arial" w:cs="Arial" w:hint="cs"/>
+          <w:b/>
+          <w:bCs/>
+          <w:rtl/>
+        </w:rPr>
+        <w:t xml:space="preserve"> - </w:t>
+      </w:r>
+      <w:r>
+        <w:rPr>
+          <w:rFonts w:ascii="Arial" w:hAnsi="Arial" w:cs="Arial" w:hint="cs"/>
+          <w:rtl/>
+        </w:rPr>
+        <w:t xml:space="preserve">מערכת </w:t>
+      </w:r>
+      <w:r>
+        <w:rPr>
+          <w:rFonts w:ascii="Arial" w:hAnsi="Arial" w:cs="Arial"/>
+        </w:rPr>
+        <w:t>eCommerce</w:t>
+      </w:r>
+      <w:r>
+        <w:rPr>
+          <w:rFonts w:ascii="Arial" w:hAnsi="Arial" w:cs="Arial" w:hint="cs"/>
+          <w:rtl/>
+        </w:rPr>
+        <w:t xml:space="preserve"> למכירת ביגוד והנעלה</w:t>
+      </w:r>
+    </w:p>
+    <w:p>
+      <w:pPr>
+        <w:spacing w:line="360" w:lineRule="auto"/>
+        <w:rPr>
+          <w:rFonts w:ascii="Arial" w:hAnsi="Arial" w:cs="Arial"/>
+          <w:rtl/>
+        </w:rPr>
+      </w:pPr>
+      <w:proofErr w:type="spellStart"/>
+      <w:r>
+        <w:rPr>
+          <w:rFonts w:ascii="Arial" w:hAnsi="Arial" w:cs="Arial"/>
+          <w:b/>
+          <w:bCs/>
+          <w:rtl/>
+        </w:rPr>
+        <w:t>תאור</w:t>
+      </w:r>
+      <w:proofErr w:type="spellEnd"/>
+      <w:r>
+        <w:rPr>
+          <w:rFonts w:ascii="Arial" w:hAnsi="Arial" w:cs="Arial"/>
+          <w:b/>
+          <w:bCs/>
+          <w:rtl/>
+        </w:rPr>
+        <w:t xml:space="preserve"> הפרויקט</w:t>
+      </w:r>
+    </w:p>
+    <w:p>
+      <w:pPr>
+        <w:spacing w:line="360" w:lineRule="auto"/>
+        <w:rPr>
+          <w:rFonts w:ascii="Arial" w:hAnsi="Arial" w:cs="Arial"/>
+          <w:rtl/>
+        </w:rPr>
+      </w:pPr>
+      <w:r>
+        <w:rPr>
+          <w:rFonts w:ascii="Arial" w:hAnsi="Arial" w:cs="Arial"/>
+          <w:rtl/>
+        </w:rPr>
         <w:t xml:space="preserve">מטרת המערכת שלנו היא הנגשת </w:t>
       </w:r>
       <w:r>
         <w:rPr>
-          <w:rFonts w:asciiTheme="minorBidi" w:hAnsiTheme="minorBidi"/>
-          <w:sz w:val="24"/>
-          <w:szCs w:val="24"/>
+          <w:rFonts w:ascii="Arial" w:hAnsi="Arial" w:cs="Arial"/>
           <w:rtl/>
         </w:rPr>
         <w:t xml:space="preserve">ממשק נח למכירת מוצרי ביגוד והנעלה </w:t>
       </w:r>
       <w:r>
         <w:rPr>
-          <w:rFonts w:asciiTheme="minorBidi" w:hAnsiTheme="minorBidi"/>
-          <w:sz w:val="24"/>
-          <w:szCs w:val="24"/>
+          <w:rFonts w:ascii="Arial" w:hAnsi="Arial" w:cs="Arial"/>
         </w:rPr>
         <w:t>ONLINE</w:t>
       </w:r>
       <w:r>
         <w:rPr>
-          <w:rFonts w:asciiTheme="minorBidi" w:hAnsiTheme="minorBidi"/>
-          <w:sz w:val="24"/>
-          <w:szCs w:val="24"/>
+          <w:rFonts w:ascii="Arial" w:hAnsi="Arial" w:cs="Arial"/>
           <w:rtl/>
         </w:rPr>
         <w:t xml:space="preserve">. בצורה בה </w:t>
       </w:r>
       <w:r>
         <w:rPr>
-          <w:rFonts w:asciiTheme="minorBidi" w:hAnsiTheme="minorBidi" w:hint="cs"/>
-          <w:sz w:val="24"/>
-          <w:szCs w:val="24"/>
-          <w:rtl/>
-        </w:rPr>
-        <w:t>החברה יכולה ליצור מאגר מוצרים (ביגוד והנעלה) אותם היא רוצה למכור בצורה פשוטה דרך רשת האינטרנט ללא צורך בהגעת הלקוח לחנות.</w:t>
-      </w:r>
-    </w:p>
-    <w:p>
-      <w:r>
-        <w:rPr>
-          <w:rFonts w:hint="cs"/>
+          <w:rFonts w:ascii="Arial" w:hAnsi="Arial" w:cs="Arial" w:hint="cs"/>
+          <w:rtl/>
+        </w:rPr>
+        <w:t xml:space="preserve">חברה שרוצה למכור מוצרי ביגוד והנעלה ברשת, </w:t>
+      </w:r>
+      <w:r>
+        <w:rPr>
+          <w:rFonts w:ascii="Arial" w:hAnsi="Arial" w:cs="Arial"/>
+          <w:rtl/>
+        </w:rPr>
+        <w:t>יכולה ליצור מאגר מוצרים (ביגוד והנעלה) אותם היא רוצה למכור בצורה פשוטה דרך רשת האינטרנט ללא צורך בהגעת הלקוח לחנות.</w:t>
+      </w:r>
+    </w:p>
+    <w:p>
+      <w:pPr>
+        <w:spacing w:line="360" w:lineRule="auto"/>
+        <w:rPr>
+          <w:rFonts w:ascii="Arial" w:hAnsi="Arial" w:cs="Arial"/>
+        </w:rPr>
+      </w:pPr>
+      <w:r>
+        <w:rPr>
+          <w:rFonts w:ascii="Arial" w:hAnsi="Arial" w:cs="Arial"/>
           <w:b/>
           <w:bCs/>
           <w:rtl/>
@@ -87,27 +520,29 @@
     </w:p>
     <w:p>
       <w:pPr>
-        <w:rPr>
-          <w:rtl/>
-        </w:rPr>
-      </w:pPr>
-      <w:r>
-        <w:rPr>
-          <w:rFonts w:hint="cs"/>
+        <w:spacing w:line="360" w:lineRule="auto"/>
+        <w:rPr>
+          <w:rFonts w:ascii="Arial" w:hAnsi="Arial" w:cs="Arial"/>
+          <w:rtl/>
+        </w:rPr>
+      </w:pPr>
+      <w:r>
+        <w:rPr>
+          <w:rFonts w:ascii="Arial" w:hAnsi="Arial" w:cs="Arial"/>
           <w:rtl/>
         </w:rPr>
         <w:t>מטרת הארגון היא מכירת ביגוד והנעלה</w:t>
       </w:r>
       <w:r>
         <w:rPr>
-          <w:rFonts w:hint="cs"/>
+          <w:rFonts w:ascii="Arial" w:hAnsi="Arial" w:cs="Arial"/>
           <w:rtl/>
         </w:rPr>
         <w:t xml:space="preserve"> והגדלת רווחי החברה</w:t>
       </w:r>
       <w:r>
         <w:rPr>
-          <w:rFonts w:hint="cs"/>
+          <w:rFonts w:ascii="Arial" w:hAnsi="Arial" w:cs="Arial"/>
           <w:rtl/>
         </w:rPr>
         <w:t>. בעזרת מערכת זו החנות תוכל להגדיל את כמות הקונים / לקוחות שלה בכך שתאפשר קניה בממשק אינטרנטי שלא מצריך הגעה פיזית לחנות. אותם לקוחות יוכלו לרכוש את המוצר מהבית, דבר אשר יגדיל את מכירות מוצרי החברה בזכות ההנגשה לכולם.</w:t>
@@ -115,13 +550,15 @@
     </w:p>
     <w:p>
       <w:pPr>
-        <w:rPr>
-          <w:rtl/>
-        </w:rPr>
-      </w:pPr>
-      <w:r>
-        <w:rPr>
-          <w:rFonts w:hint="cs"/>
+        <w:spacing w:line="360" w:lineRule="auto"/>
+        <w:rPr>
+          <w:rFonts w:ascii="Arial" w:hAnsi="Arial" w:cs="Arial"/>
+          <w:rtl/>
+        </w:rPr>
+      </w:pPr>
+      <w:r>
+        <w:rPr>
+          <w:rFonts w:ascii="Arial" w:hAnsi="Arial" w:cs="Arial"/>
           <w:rtl/>
         </w:rPr>
         <w:t>המערכת יכולה להיות מקושרת לשאר מערכות הארגון כמו מערכות לניהול מלאי מוצרים, מערכות שילוח ומערכות סליקה.</w:t>
@@ -129,266 +566,235 @@
     </w:p>
     <w:p>
       <w:pPr>
-        <w:rPr>
-          <w:rtl/>
-        </w:rPr>
-      </w:pPr>
-      <w:r>
-        <w:rPr>
-          <w:rFonts w:hint="cs"/>
-          <w:rtl/>
-        </w:rPr>
-        <w:t xml:space="preserve">המערכת יכולה להתחשב במבצעים זמניים </w:t>
-      </w:r>
-      <w:r>
-        <w:rPr>
+        <w:spacing w:line="360" w:lineRule="auto"/>
+        <w:rPr>
+          <w:rFonts w:ascii="Arial" w:hAnsi="Arial" w:cs="Arial"/>
+          <w:rtl/>
+        </w:rPr>
+      </w:pPr>
+      <w:r>
+        <w:rPr>
+          <w:rFonts w:ascii="Arial" w:hAnsi="Arial" w:cs="Arial"/>
+          <w:rtl/>
+        </w:rPr>
+        <w:t xml:space="preserve">המערכת יכולה להתחשב במבצעים זמניים – כלומר מחיר של מוצר יכול להשתנות לפרק זמן מסויים. ויכולה להתיג מוצרים שאזלו מהמלאי כ </w:t>
+      </w:r>
+      <w:r>
+        <w:rPr>
+          <w:rFonts w:ascii="Arial" w:hAnsi="Arial" w:cs="Arial"/>
+        </w:rPr>
+        <w:t>SOLD OUT</w:t>
+      </w:r>
+      <w:r>
+        <w:rPr>
+          <w:rFonts w:ascii="Arial" w:hAnsi="Arial" w:cs="Arial"/>
+          <w:rtl/>
+        </w:rPr>
+        <w:t>.</w:t>
+      </w:r>
+    </w:p>
+    <w:p>
+      <w:pPr>
+        <w:spacing w:line="360" w:lineRule="auto"/>
+        <w:rPr>
+          <w:rFonts w:ascii="Arial" w:hAnsi="Arial" w:cs="Arial"/>
+          <w:b/>
+          <w:bCs/>
+          <w:rtl/>
+        </w:rPr>
+      </w:pPr>
+      <w:r>
+        <w:rPr>
+          <w:rFonts w:ascii="Arial" w:hAnsi="Arial" w:cs="Arial"/>
+          <w:b/>
+          <w:bCs/>
+          <w:rtl/>
+        </w:rPr>
+        <w:t>בעלי עניין</w:t>
+      </w:r>
+    </w:p>
+    <w:p>
+      <w:pPr>
+        <w:spacing w:line="360" w:lineRule="auto"/>
+        <w:rPr>
+          <w:rFonts w:ascii="Arial" w:hAnsi="Arial" w:cs="Arial"/>
+          <w:rtl/>
+        </w:rPr>
+      </w:pPr>
+      <w:r>
+        <w:rPr>
+          <w:rFonts w:ascii="Arial" w:hAnsi="Arial" w:cs="Arial"/>
+          <w:rtl/>
+        </w:rPr>
+        <w:t>ישירים:</w:t>
+      </w:r>
+    </w:p>
+    <w:p>
+      <w:pPr>
+        <w:spacing w:line="360" w:lineRule="auto"/>
+        <w:rPr>
+          <w:rFonts w:ascii="Arial" w:hAnsi="Arial" w:cs="Arial"/>
+          <w:rtl/>
+        </w:rPr>
+      </w:pPr>
+      <w:r>
+        <w:rPr>
+          <w:rFonts w:ascii="Arial" w:hAnsi="Arial" w:cs="Arial"/>
+          <w:rtl/>
+        </w:rPr>
+        <w:t>חנויות ביגוד והנעלה – חנויות אשר ירצו להנגיש את מכירת מוצריהן ברשת האינטרנט.</w:t>
+      </w:r>
+    </w:p>
+    <w:p>
+      <w:pPr>
+        <w:spacing w:line="360" w:lineRule="auto"/>
+        <w:rPr>
+          <w:rFonts w:ascii="Arial" w:hAnsi="Arial" w:cs="Arial"/>
+          <w:rtl/>
+        </w:rPr>
+      </w:pPr>
+      <w:r>
+        <w:rPr>
+          <w:rFonts w:ascii="Arial" w:hAnsi="Arial" w:cs="Arial"/>
+          <w:rtl/>
+        </w:rPr>
+        <w:t xml:space="preserve">לקוחות </w:t>
+      </w:r>
+      <w:r>
+        <w:rPr>
+          <w:rFonts w:ascii="Arial" w:hAnsi="Arial" w:cs="Arial"/>
           <w:rtl/>
         </w:rPr>
         <w:t>–</w:t>
       </w:r>
       <w:r>
         <w:rPr>
-          <w:rFonts w:hint="cs"/>
-          <w:rtl/>
-        </w:rPr>
-        <w:t xml:space="preserve"> כלומר מחיר של מוצר יכול להשתנות לפרק זמן מסויים. ויכולה להתיג מוצרים שאזלו מהמלאי כ </w:t>
-      </w:r>
-      <w:r>
-        <w:rPr>
-          <w:rFonts w:hint="cs"/>
-        </w:rPr>
-        <w:t>SOLD OUT</w:t>
-      </w:r>
-      <w:r>
-        <w:rPr>
-          <w:rFonts w:hint="cs"/>
-          <w:rtl/>
+          <w:rFonts w:ascii="Arial" w:hAnsi="Arial" w:cs="Arial"/>
+          <w:rtl/>
+        </w:rPr>
+        <w:t xml:space="preserve"> </w:t>
+      </w:r>
+      <w:r>
+        <w:rPr>
+          <w:rFonts w:ascii="Arial" w:hAnsi="Arial" w:cs="Arial"/>
+          <w:rtl/>
+        </w:rPr>
+        <w:t>קונים אשר ירצו לקשות מוצרי ביגוד והנעלה בצורה מונגשת דרך הרשת.</w:t>
+      </w:r>
+    </w:p>
+    <w:p>
+      <w:pPr>
+        <w:spacing w:line="360" w:lineRule="auto"/>
+        <w:rPr>
+          <w:rFonts w:ascii="Arial" w:hAnsi="Arial" w:cs="Arial"/>
+          <w:rtl/>
+        </w:rPr>
+      </w:pPr>
+      <w:r>
+        <w:rPr>
+          <w:rFonts w:ascii="Arial" w:hAnsi="Arial" w:cs="Arial"/>
+          <w:rtl/>
+        </w:rPr>
+        <w:t>עקיפים:</w:t>
+      </w:r>
+    </w:p>
+    <w:p>
+      <w:pPr>
+        <w:spacing w:line="360" w:lineRule="auto"/>
+        <w:rPr>
+          <w:rFonts w:ascii="Arial" w:hAnsi="Arial" w:cs="Arial"/>
+          <w:rtl/>
+        </w:rPr>
+      </w:pPr>
+      <w:r>
+        <w:rPr>
+          <w:rFonts w:ascii="Arial" w:hAnsi="Arial" w:cs="Arial"/>
+          <w:rtl/>
+        </w:rPr>
+        <w:t>האקרים – גניבת פרטי כרטיסי אשראי, גניבת פרטי לקוחות, קניית מוצרים ללא תשלום.</w:t>
+      </w:r>
+    </w:p>
+    <w:p>
+      <w:pPr>
+        <w:spacing w:line="360" w:lineRule="auto"/>
+        <w:rPr>
+          <w:rFonts w:ascii="Arial" w:hAnsi="Arial" w:cs="Arial"/>
+          <w:rtl/>
+        </w:rPr>
+      </w:pPr>
+      <w:r>
+        <w:rPr>
+          <w:rFonts w:ascii="Arial" w:hAnsi="Arial" w:cs="Arial"/>
+          <w:rtl/>
+        </w:rPr>
+        <w:t>חברות מתחרות - חברות אשר יהיו מעוניינות להתאים את המערכת לחברה שלהם שלא עוסקת בביגוד והנעלה אלא במכירה של מוצרים אחרים.</w:t>
+      </w:r>
+    </w:p>
+    <w:p>
+      <w:pPr>
+        <w:spacing w:line="360" w:lineRule="auto"/>
+        <w:rPr>
+          <w:rFonts w:ascii="Arial" w:hAnsi="Arial" w:cs="Arial"/>
+          <w:rtl/>
+        </w:rPr>
+      </w:pPr>
+      <w:r>
+        <w:rPr>
+          <w:rFonts w:ascii="Arial" w:hAnsi="Arial" w:cs="Arial"/>
+          <w:rtl/>
+        </w:rPr>
+        <w:t>חברות שליחויות – במידה ומבצעים רכישה באמצעות המערכת מישהו צריך להעביר את המוצר אל הלקוח.</w:t>
+      </w:r>
+    </w:p>
+    <w:p>
+      <w:pPr>
+        <w:spacing w:line="360" w:lineRule="auto"/>
+        <w:rPr>
+          <w:rFonts w:ascii="Arial" w:hAnsi="Arial" w:cs="Arial"/>
+          <w:rtl/>
+        </w:rPr>
+      </w:pPr>
+      <w:r>
+        <w:rPr>
+          <w:rFonts w:ascii="Arial" w:hAnsi="Arial" w:cs="Arial"/>
+          <w:rtl/>
+        </w:rPr>
+        <w:t>צוות מערכות מידע האחראי להתקנה תפעול ותחזוקת המערכת</w:t>
+      </w:r>
+    </w:p>
+    <w:p>
+      <w:pPr>
+        <w:spacing w:line="360" w:lineRule="auto"/>
+        <w:rPr>
+          <w:rFonts w:ascii="Arial" w:hAnsi="Arial" w:cs="Arial"/>
+          <w:rtl/>
+        </w:rPr>
+      </w:pPr>
+      <w:r>
+        <w:rPr>
+          <w:rFonts w:ascii="Arial" w:hAnsi="Arial" w:cs="Arial"/>
+          <w:rtl/>
+        </w:rPr>
+        <w:t>יעוץ משפטי שאחראי על עמידה בתקנים ביחס למערכות מידע והתאמת המערכת לתקנים</w:t>
+      </w:r>
+      <w:r>
+        <w:rPr>
+          <w:rFonts w:ascii="Arial" w:hAnsi="Arial" w:cs="Arial"/>
         </w:rPr>
         <w:t>.</w:t>
       </w:r>
     </w:p>
     <w:p>
       <w:pPr>
-        <w:rPr>
-          <w:rFonts w:hint="cs"/>
-          <w:b/>
-          <w:bCs/>
-          <w:rtl/>
-        </w:rPr>
-      </w:pPr>
-      <w:r>
-        <w:rPr>
-          <w:rFonts w:hint="cs"/>
-          <w:b/>
-          <w:bCs/>
-          <w:rtl/>
-        </w:rPr>
-        <w:t>בעלי עניין</w:t>
-      </w:r>
-    </w:p>
-    <w:p>
-      <w:pPr>
-        <w:rPr>
-          <w:rtl/>
-        </w:rPr>
-      </w:pPr>
-      <w:r>
-        <w:rPr>
-          <w:rFonts w:hint="cs"/>
-          <w:rtl/>
-        </w:rPr>
-        <w:t>ישירים:</w:t>
-      </w:r>
-    </w:p>
-    <w:p>
-      <w:pPr>
-        <w:rPr>
-          <w:rtl/>
-        </w:rPr>
-      </w:pPr>
-      <w:r>
-        <w:rPr>
-          <w:rFonts w:hint="cs"/>
-          <w:rtl/>
-        </w:rPr>
-        <w:t xml:space="preserve">חנויות ביגוד והנעלה </w:t>
-      </w:r>
-      <w:r>
-        <w:rPr>
-          <w:rtl/>
-        </w:rPr>
-        <w:t>–</w:t>
-      </w:r>
-      <w:r>
-        <w:rPr>
-          <w:rFonts w:hint="cs"/>
-          <w:rtl/>
-        </w:rPr>
-        <w:t xml:space="preserve"> חנויות אשר ירצו להנגיש את מכירת מוצריהן ברשת האינטרנט.</w:t>
-      </w:r>
-    </w:p>
-    <w:p>
-      <w:pPr>
-        <w:rPr>
-          <w:rtl/>
-        </w:rPr>
-      </w:pPr>
-      <w:r>
-        <w:rPr>
-          <w:rFonts w:hint="cs"/>
-          <w:rtl/>
-        </w:rPr>
-        <w:t xml:space="preserve">לקוחות </w:t>
-      </w:r>
-      <w:r>
-        <w:rPr>
-          <w:rtl/>
-        </w:rPr>
-        <w:t>–</w:t>
-      </w:r>
-      <w:r>
-        <w:rPr>
-          <w:rFonts w:hint="cs"/>
-          <w:rtl/>
-        </w:rPr>
-        <w:t xml:space="preserve"> </w:t>
-      </w:r>
-      <w:r>
-        <w:rPr>
-          <w:rFonts w:hint="cs"/>
-          <w:rtl/>
-        </w:rPr>
-        <w:t>קונים אשר ירצו לקשות מוצרי ביגוד והנעלה בצורה מונגשת דרך הרשת.</w:t>
-      </w:r>
-    </w:p>
-    <w:p>
-      <w:pPr>
-        <w:rPr>
-          <w:rtl/>
-        </w:rPr>
-      </w:pPr>
-      <w:r>
-        <w:rPr>
-          <w:rFonts w:hint="cs"/>
-          <w:rtl/>
-        </w:rPr>
-        <w:t>עקיפים:</w:t>
-      </w:r>
-    </w:p>
-    <w:p>
-      <w:pPr>
-        <w:rPr>
-          <w:rFonts w:hint="cs"/>
-          <w:rtl/>
-        </w:rPr>
-      </w:pPr>
-      <w:r>
-        <w:rPr>
-          <w:rFonts w:hint="cs"/>
-          <w:rtl/>
-        </w:rPr>
-        <w:t xml:space="preserve">האקרים </w:t>
-      </w:r>
-      <w:r>
-        <w:rPr>
-          <w:rtl/>
-        </w:rPr>
-        <w:t>–</w:t>
-      </w:r>
-      <w:r>
-        <w:rPr>
-          <w:rFonts w:hint="cs"/>
-          <w:rtl/>
-        </w:rPr>
-        <w:t xml:space="preserve"> גניבת פרטי כרטיסי אשראי, גניבת פרטי לקוחות, קניית מוצרים ללא תשלום.</w:t>
-      </w:r>
-    </w:p>
-    <w:p>
-      <w:pPr>
-        <w:rPr>
-          <w:rtl/>
-        </w:rPr>
-      </w:pPr>
-      <w:r>
-        <w:rPr>
-          <w:rFonts w:hint="cs"/>
-          <w:rtl/>
-        </w:rPr>
-        <w:t>חברות מתחרות - חברות אשר יהיו מעוניינות להתאים את המערכת לחברה שלהם שלא עוסקת בביגוד והנעלה אלא במכירה של מוצרים אחרים.</w:t>
-      </w:r>
-    </w:p>
-    <w:p>
-      <w:pPr>
-        <w:rPr>
-          <w:rtl/>
-        </w:rPr>
-      </w:pPr>
-      <w:r>
-        <w:rPr>
-          <w:rFonts w:hint="cs"/>
-          <w:rtl/>
-        </w:rPr>
-        <w:t xml:space="preserve">חברות שליחויות </w:t>
-      </w:r>
-      <w:r>
-        <w:rPr>
-          <w:rtl/>
-        </w:rPr>
-        <w:t>–</w:t>
-      </w:r>
-      <w:r>
-        <w:rPr>
-          <w:rFonts w:hint="cs"/>
-          <w:rtl/>
-        </w:rPr>
-        <w:t xml:space="preserve"> במידה ומבצעים רכישה באמצעות המערכת מישהו צריך להעביר את המוצר אל הלקוח.</w:t>
-      </w:r>
-    </w:p>
-    <w:p>
-      <w:pPr>
-        <w:rPr>
-          <w:rtl/>
-        </w:rPr>
-      </w:pPr>
-      <w:r>
-        <w:rPr>
-          <w:rFonts w:hint="cs"/>
-          <w:rtl/>
-        </w:rPr>
-        <w:t>צ</w:t>
-      </w:r>
-      <w:r>
-        <w:rPr>
-          <w:rtl/>
-        </w:rPr>
-        <w:t>וות מערכות מידע האחראי להתקנה תפעול ותחזוקת המערכת</w:t>
-      </w:r>
-    </w:p>
-    <w:p>
-      <w:pPr>
-        <w:rPr>
-          <w:rtl/>
-        </w:rPr>
-      </w:pPr>
-      <w:r>
-        <w:rPr>
-          <w:rtl/>
-        </w:rPr>
-        <w:t>יעוץ משפטי שאחראי על עמידה בתקנים ביחס למערכות מידע והתאמת המערכת לתקנים</w:t>
-      </w:r>
-      <w:r>
-        <w:t>.</w:t>
-      </w:r>
-    </w:p>
-    <w:p>
-      <w:pPr>
-        <w:rPr>
-          <w:rtl/>
-        </w:rPr>
-      </w:pPr>
-      <w:r>
-        <w:rPr>
-          <w:rFonts w:hint="cs"/>
+        <w:spacing w:line="360" w:lineRule="auto"/>
+        <w:rPr>
+          <w:rFonts w:ascii="Arial" w:hAnsi="Arial" w:cs="Arial"/>
+          <w:rtl/>
+        </w:rPr>
+      </w:pPr>
+      <w:r>
+        <w:rPr>
+          <w:rFonts w:ascii="Arial" w:hAnsi="Arial" w:cs="Arial"/>
           <w:rtl/>
         </w:rPr>
         <w:t>צוות תמחור מוצרים אשר יהיה אחראי לעדכון מחירי מוצר באתר בהתאם לביקוש באתר ובחנויות.</w:t>
@@ -396,16 +802,17 @@
     </w:p>
     <w:p>
       <w:pPr>
-        <w:rPr>
-          <w:rFonts w:hint="cs"/>
-          <w:b/>
-          <w:bCs/>
-          <w:rtl/>
-        </w:rPr>
-      </w:pPr>
-      <w:r>
-        <w:rPr>
-          <w:rFonts w:hint="cs"/>
+        <w:spacing w:line="360" w:lineRule="auto"/>
+        <w:rPr>
+          <w:rFonts w:ascii="Arial" w:hAnsi="Arial" w:cs="Arial"/>
+          <w:b/>
+          <w:bCs/>
+          <w:rtl/>
+        </w:rPr>
+      </w:pPr>
+      <w:r>
+        <w:rPr>
+          <w:rFonts w:ascii="Arial" w:hAnsi="Arial" w:cs="Arial"/>
           <w:b/>
           <w:bCs/>
           <w:rtl/>
@@ -415,30 +822,35 @@
     </w:p>
     <w:p>
       <w:pPr>
-        <w:rPr>
-          <w:rtl/>
-        </w:rPr>
-      </w:pPr>
-      <w:r>
-        <w:rPr>
-          <w:rFonts w:hint="cs"/>
-          <w:rtl/>
-        </w:rPr>
+        <w:spacing w:line="360" w:lineRule="auto"/>
+        <w:rPr>
+          <w:rFonts w:ascii="Arial" w:hAnsi="Arial" w:cs="Arial"/>
+          <w:rtl/>
+        </w:rPr>
+      </w:pPr>
+      <w:r>
+        <w:rPr>
+          <w:rFonts w:ascii="Arial" w:hAnsi="Arial" w:cs="Arial"/>
+          <w:rtl/>
+        </w:rPr>
+        <w:lastRenderedPageBreak/>
         <w:t>מה המערכת יכולה וצריכה לספק:</w:t>
       </w:r>
     </w:p>
     <w:p>
       <w:pPr>
-        <w:rPr>
-          <w:rtl/>
-        </w:rPr>
-      </w:pPr>
-      <w:r>
-        <w:rPr>
-          <w:rFonts w:hint="cs"/>
-          <w:rtl/>
-        </w:rPr>
-        <w:t>לקוח:</w:t>
+        <w:spacing w:line="360" w:lineRule="auto"/>
+        <w:rPr>
+          <w:rFonts w:ascii="Arial" w:hAnsi="Arial" w:cs="Arial"/>
+          <w:rtl/>
+        </w:rPr>
+      </w:pPr>
+      <w:r>
+        <w:rPr>
+          <w:rFonts w:ascii="Arial" w:hAnsi="Arial" w:cs="Arial"/>
+          <w:rtl/>
+        </w:rPr>
+        <w:t xml:space="preserve">מצד הלקוח – </w:t>
       </w:r>
     </w:p>
     <w:p>
@@ -448,16 +860,60 @@
           <w:ilvl w:val="0"/>
           <w:numId w:val="2"/>
         </w:numPr>
-        <w:rPr>
-          <w:rFonts w:hint="cs"/>
-        </w:rPr>
-      </w:pPr>
-      <w:r>
-        <w:rPr>
-          <w:rFonts w:hint="cs"/>
-          <w:rtl/>
-        </w:rPr>
-        <w:t>פרטי לקוח (עיר, כתובת ,מדינה,מיקוד..)</w:t>
+        <w:spacing w:line="360" w:lineRule="auto"/>
+        <w:rPr>
+          <w:rFonts w:ascii="Arial" w:hAnsi="Arial" w:cs="Arial"/>
+          <w:rtl/>
+        </w:rPr>
+      </w:pPr>
+      <w:r>
+        <w:rPr>
+          <w:rFonts w:ascii="Arial" w:hAnsi="Arial" w:cs="Arial"/>
+          <w:rtl/>
+        </w:rPr>
+        <w:t xml:space="preserve">ממשק הרשמה, המערכת תציג עמוד ובו יהיה ניתן להירשם על ידי כתובת מייל תקינה וסיסמא </w:t>
+      </w:r>
+      <w:r>
+        <w:rPr>
+          <w:rFonts w:ascii="Arial" w:hAnsi="Arial" w:cs="Arial"/>
+          <w:rtl/>
+        </w:rPr>
+        <w:t>ב</w:t>
+      </w:r>
+      <w:r>
+        <w:rPr>
+          <w:rFonts w:ascii="Arial" w:hAnsi="Arial" w:cs="Arial"/>
+          <w:rtl/>
+        </w:rPr>
+        <w:t>ת</w:t>
+      </w:r>
+      <w:r>
+        <w:rPr>
+          <w:rFonts w:ascii="Arial" w:hAnsi="Arial" w:cs="Arial"/>
+          <w:rtl/>
+        </w:rPr>
+        <w:t xml:space="preserve"> 8 ספרות </w:t>
+      </w:r>
+      <w:r>
+        <w:rPr>
+          <w:rFonts w:ascii="Arial" w:hAnsi="Arial" w:cs="Arial"/>
+          <w:rtl/>
+        </w:rPr>
+        <w:t>המורכבת מ</w:t>
+      </w:r>
+      <w:r>
+        <w:rPr>
+          <w:rFonts w:ascii="Arial" w:hAnsi="Arial" w:cs="Arial"/>
+          <w:rtl/>
+        </w:rPr>
+        <w:t>אותיות באנגלי</w:t>
+      </w:r>
+      <w:r>
+        <w:rPr>
+          <w:rFonts w:ascii="Arial" w:hAnsi="Arial" w:cs="Arial"/>
+          <w:rtl/>
+        </w:rPr>
+        <w:t>ת (גדולות וקטנות) ומספרים.</w:t>
       </w:r>
     </w:p>
     <w:p>
@@ -467,13 +923,31 @@
           <w:ilvl w:val="0"/>
           <w:numId w:val="2"/>
         </w:numPr>
-      </w:pPr>
-      <w:r>
-        <w:rPr>
-          <w:rFonts w:hint="cs"/>
-          <w:rtl/>
-        </w:rPr>
-        <w:t>התחברות לאתר כלקוח</w:t>
+        <w:spacing w:line="360" w:lineRule="auto"/>
+        <w:rPr>
+          <w:rFonts w:ascii="Arial" w:hAnsi="Arial" w:cs="Arial"/>
+        </w:rPr>
+      </w:pPr>
+      <w:r>
+        <w:rPr>
+          <w:rFonts w:ascii="Arial" w:hAnsi="Arial" w:cs="Arial"/>
+          <w:rtl/>
+        </w:rPr>
+        <w:t xml:space="preserve">כפתור רכישה, שיעביר את הלקוח לעמוד הרכישה בו הוא ייראה את כלל הפריטים אותם הוסיף </w:t>
+      </w:r>
+      <w:r>
+        <w:rPr>
+          <w:rFonts w:ascii="Arial" w:hAnsi="Arial" w:cs="Arial"/>
+          <w:rtl/>
+        </w:rPr>
+        <w:t xml:space="preserve">לסל </w:t>
+      </w:r>
+      <w:r>
+        <w:rPr>
+          <w:rFonts w:ascii="Arial" w:hAnsi="Arial" w:cs="Arial"/>
+          <w:rtl/>
+        </w:rPr>
+        <w:t xml:space="preserve">הקניות, בעת הרכישה על הלקוח להזין את הכתובת אליה יגיע המשלוח. </w:t>
       </w:r>
     </w:p>
     <w:p>
@@ -483,16 +957,17 @@
           <w:ilvl w:val="0"/>
           <w:numId w:val="2"/>
         </w:numPr>
-        <w:rPr>
-          <w:rFonts w:hint="cs"/>
-        </w:rPr>
-      </w:pPr>
-      <w:r>
-        <w:rPr>
-          <w:rFonts w:hint="cs"/>
-          <w:rtl/>
-        </w:rPr>
-        <w:t>סל קניות</w:t>
+        <w:spacing w:line="360" w:lineRule="auto"/>
+        <w:rPr>
+          <w:rFonts w:ascii="Arial" w:hAnsi="Arial" w:cs="Arial"/>
+        </w:rPr>
+      </w:pPr>
+      <w:r>
+        <w:rPr>
+          <w:rFonts w:ascii="Arial" w:hAnsi="Arial" w:cs="Arial" w:hint="cs"/>
+          <w:rtl/>
+        </w:rPr>
+        <w:t>בכל עמוד של מוצר, לפני ההוספה לעגלה יהיה על הלקוח לבחור מידה וצבע עבור המוצר שבחר.</w:t>
       </w:r>
     </w:p>
     <w:p>
@@ -502,16 +977,25 @@
           <w:ilvl w:val="0"/>
           <w:numId w:val="2"/>
         </w:numPr>
-      </w:pPr>
-      <w:r>
-        <w:rPr>
-          <w:rFonts w:hint="cs"/>
-          <w:rtl/>
-        </w:rPr>
-        <w:t>מוצרים שאהבתי</w:t>
-      </w:r>
-      <w:bookmarkStart w:id="0" w:name="_GoBack"/>
-      <w:bookmarkEnd w:id="0"/>
+        <w:spacing w:line="360" w:lineRule="auto"/>
+        <w:rPr>
+          <w:rFonts w:ascii="Arial" w:hAnsi="Arial" w:cs="Arial"/>
+        </w:rPr>
+      </w:pPr>
+      <w:r>
+        <w:rPr>
+          <w:rFonts w:ascii="Arial" w:hAnsi="Arial" w:cs="Arial"/>
+          <w:rtl/>
+        </w:rPr>
+        <w:t xml:space="preserve">עמוד התחברות, בעמוד זה יהיה ניתן להתחבר </w:t>
+      </w:r>
+      <w:r>
+        <w:rPr>
+          <w:rFonts w:ascii="Arial" w:hAnsi="Arial" w:cs="Arial"/>
+          <w:rtl/>
+        </w:rPr>
+        <w:t>כלקוח רשום (במידה וכתובת המייל היא כתובת ניהול החנות, המערכת תתחבר לממשק ניהול החנות)</w:t>
+      </w:r>
     </w:p>
     <w:p>
       <w:pPr>
@@ -520,16 +1004,17 @@
           <w:ilvl w:val="0"/>
           <w:numId w:val="2"/>
         </w:numPr>
-        <w:rPr>
-          <w:rFonts w:hint="cs"/>
-        </w:rPr>
-      </w:pPr>
-      <w:r>
-        <w:rPr>
-          <w:rFonts w:hint="cs"/>
-          <w:rtl/>
-        </w:rPr>
-        <w:t>ממשק חיפוש</w:t>
+        <w:spacing w:line="360" w:lineRule="auto"/>
+        <w:rPr>
+          <w:rFonts w:ascii="Arial" w:hAnsi="Arial" w:cs="Arial"/>
+        </w:rPr>
+      </w:pPr>
+      <w:r>
+        <w:rPr>
+          <w:rFonts w:ascii="Arial" w:hAnsi="Arial" w:cs="Arial"/>
+          <w:rtl/>
+        </w:rPr>
+        <w:t>בעמוד ההתחברות יופיע כפתור "שכחתי סיסמא" על מנת שלקוח יוכל לאפס את הסיסמא שלו במידה ושכח אותה.</w:t>
       </w:r>
     </w:p>
     <w:p>
@@ -539,16 +1024,24 @@
           <w:ilvl w:val="0"/>
           <w:numId w:val="2"/>
         </w:numPr>
-        <w:rPr>
-          <w:rFonts w:hint="cs"/>
-        </w:rPr>
-      </w:pPr>
-      <w:r>
-        <w:rPr>
-          <w:rFonts w:hint="cs"/>
-          <w:rtl/>
-        </w:rPr>
-        <w:t>שירות לקוחות</w:t>
+        <w:spacing w:line="360" w:lineRule="auto"/>
+        <w:rPr>
+          <w:rFonts w:ascii="Arial" w:hAnsi="Arial" w:cs="Arial"/>
+        </w:rPr>
+      </w:pPr>
+      <w:r>
+        <w:rPr>
+          <w:rFonts w:ascii="Arial" w:hAnsi="Arial" w:cs="Arial"/>
+          <w:rtl/>
+        </w:rPr>
+        <w:t>סל קניות</w:t>
+      </w:r>
+      <w:r>
+        <w:rPr>
+          <w:rFonts w:ascii="Arial" w:hAnsi="Arial" w:cs="Arial"/>
+          <w:rtl/>
+        </w:rPr>
+        <w:t>, המערכת תספק סל קניות שבו יהיה ניתן להוסיף ולהוריד מוצרים, המערכת תזכור ללקוח את המוצרים שהיו בסל הקניות גם אם הוא התנתק מהמערכת.</w:t>
       </w:r>
     </w:p>
     <w:p>
@@ -558,16 +1051,24 @@
           <w:ilvl w:val="0"/>
           <w:numId w:val="2"/>
         </w:numPr>
-        <w:rPr>
-          <w:rFonts w:hint="cs"/>
-        </w:rPr>
-      </w:pPr>
-      <w:r>
-        <w:rPr>
-          <w:rFonts w:hint="cs"/>
-          <w:rtl/>
-        </w:rPr>
-        <w:t>הזמנות אחרונות שלי</w:t>
+        <w:spacing w:line="360" w:lineRule="auto"/>
+        <w:rPr>
+          <w:rFonts w:ascii="Arial" w:hAnsi="Arial" w:cs="Arial"/>
+        </w:rPr>
+      </w:pPr>
+      <w:r>
+        <w:rPr>
+          <w:rFonts w:ascii="Arial" w:hAnsi="Arial" w:cs="Arial"/>
+          <w:rtl/>
+        </w:rPr>
+        <w:t>מוצרים שאהבתי</w:t>
+      </w:r>
+      <w:r>
+        <w:rPr>
+          <w:rFonts w:ascii="Arial" w:hAnsi="Arial" w:cs="Arial"/>
+          <w:rtl/>
+        </w:rPr>
+        <w:t>, כל לקוח יכול להוסיף מוצרים אל רשימת מועדפים, ועל סמך הרשימה יוצעו לו מוצרים דומים.</w:t>
       </w:r>
     </w:p>
     <w:p>
@@ -577,13 +1078,24 @@
           <w:ilvl w:val="0"/>
           <w:numId w:val="2"/>
         </w:numPr>
-      </w:pPr>
-      <w:r>
-        <w:rPr>
-          <w:rFonts w:hint="cs"/>
-          <w:rtl/>
-        </w:rPr>
-        <w:t>תפריט קטגוריות (נעליים/חולצה/נשים/גברים)</w:t>
+        <w:spacing w:line="360" w:lineRule="auto"/>
+        <w:rPr>
+          <w:rFonts w:ascii="Arial" w:hAnsi="Arial" w:cs="Arial"/>
+        </w:rPr>
+      </w:pPr>
+      <w:r>
+        <w:rPr>
+          <w:rFonts w:ascii="Arial" w:hAnsi="Arial" w:cs="Arial"/>
+          <w:rtl/>
+        </w:rPr>
+        <w:t>ממשק חיפוש</w:t>
+      </w:r>
+      <w:r>
+        <w:rPr>
+          <w:rFonts w:ascii="Arial" w:hAnsi="Arial" w:cs="Arial"/>
+          <w:rtl/>
+        </w:rPr>
+        <w:t>, למערכת תהיה שורת חיפוש בה יהיה ניתן לחפש לפי שם פריט בלבד.</w:t>
       </w:r>
     </w:p>
     <w:p>
@@ -593,13 +1105,24 @@
           <w:ilvl w:val="0"/>
           <w:numId w:val="2"/>
         </w:numPr>
-      </w:pPr>
-      <w:r>
-        <w:rPr>
-          <w:rFonts w:hint="cs"/>
-          <w:rtl/>
-        </w:rPr>
-        <w:t>פריטים דומים</w:t>
+        <w:spacing w:line="360" w:lineRule="auto"/>
+        <w:rPr>
+          <w:rFonts w:ascii="Arial" w:hAnsi="Arial" w:cs="Arial"/>
+        </w:rPr>
+      </w:pPr>
+      <w:r>
+        <w:rPr>
+          <w:rFonts w:ascii="Arial" w:hAnsi="Arial" w:cs="Arial"/>
+          <w:rtl/>
+        </w:rPr>
+        <w:t>שירות לקוחות</w:t>
+      </w:r>
+      <w:r>
+        <w:rPr>
+          <w:rFonts w:ascii="Arial" w:hAnsi="Arial" w:cs="Arial"/>
+          <w:rtl/>
+        </w:rPr>
+        <w:t>, במערכת יהיה עמוד שבו יהיה ניתן לקבל את פרטי החנות על מנת ליצור קשר או לחילופין לשלוח מייל. גם משתמשים לא רשומים יכולים ליצור קשר אם החנות אך לא להזמין.</w:t>
       </w:r>
     </w:p>
     <w:p>
@@ -609,14 +1132,24 @@
           <w:ilvl w:val="0"/>
           <w:numId w:val="2"/>
         </w:numPr>
-      </w:pPr>
-      <w:r>
-        <w:rPr>
-          <w:rFonts w:hint="cs"/>
-          <w:rtl/>
-        </w:rPr>
-        <w:lastRenderedPageBreak/>
-        <w:t>רשימת חנויות</w:t>
+        <w:spacing w:line="360" w:lineRule="auto"/>
+        <w:rPr>
+          <w:rFonts w:ascii="Arial" w:hAnsi="Arial" w:cs="Arial"/>
+        </w:rPr>
+      </w:pPr>
+      <w:r>
+        <w:rPr>
+          <w:rFonts w:ascii="Arial" w:hAnsi="Arial" w:cs="Arial"/>
+          <w:rtl/>
+        </w:rPr>
+        <w:t>הזמנות אחרונות שלי</w:t>
+      </w:r>
+      <w:r>
+        <w:rPr>
+          <w:rFonts w:ascii="Arial" w:hAnsi="Arial" w:cs="Arial"/>
+          <w:rtl/>
+        </w:rPr>
+        <w:t xml:space="preserve">, כל לקוח יוכל לצפות בהיסטוריית הרכישות שלו (5 רכישות אחרונות) </w:t>
       </w:r>
     </w:p>
     <w:p>
@@ -626,13 +1159,24 @@
           <w:ilvl w:val="0"/>
           <w:numId w:val="2"/>
         </w:numPr>
-      </w:pPr>
-      <w:r>
-        <w:rPr>
-          <w:rFonts w:hint="cs"/>
-          <w:rtl/>
-        </w:rPr>
-        <w:t>כפתורי סינון / מיון</w:t>
+        <w:spacing w:line="360" w:lineRule="auto"/>
+        <w:rPr>
+          <w:rFonts w:ascii="Arial" w:hAnsi="Arial" w:cs="Arial"/>
+        </w:rPr>
+      </w:pPr>
+      <w:r>
+        <w:rPr>
+          <w:rFonts w:ascii="Arial" w:hAnsi="Arial" w:cs="Arial"/>
+          <w:rtl/>
+        </w:rPr>
+        <w:t>תפריט קטגוריות (נעליים/חולצה/נשים/גברים)</w:t>
+      </w:r>
+      <w:r>
+        <w:rPr>
+          <w:rFonts w:ascii="Arial" w:hAnsi="Arial" w:cs="Arial"/>
+          <w:rtl/>
+        </w:rPr>
+        <w:t>, בעמוד הראשי יהיה ניתן לבחור מוצרים משלל קטגוריות.</w:t>
       </w:r>
     </w:p>
     <w:p>
@@ -642,43 +1186,24 @@
           <w:ilvl w:val="0"/>
           <w:numId w:val="2"/>
         </w:numPr>
-      </w:pPr>
-      <w:r>
-        <w:rPr>
-          <w:rFonts w:hint="cs"/>
-          <w:rtl/>
-        </w:rPr>
-        <w:t>סיסמא חיבת להכיל קלט</w:t>
-      </w:r>
-      <w:r>
-        <w:rPr>
-          <w:rtl/>
-        </w:rPr>
-        <w:t xml:space="preserve"> בן 8 ספרות ואותיות באנגלית</w:t>
-      </w:r>
-      <w:r>
-        <w:t>.</w:t>
-      </w:r>
-    </w:p>
-    <w:p>
-      <w:pPr>
-        <w:rPr>
-          <w:rtl/>
-        </w:rPr>
-      </w:pPr>
-    </w:p>
-    <w:p>
-      <w:pPr>
-        <w:rPr>
-          <w:rtl/>
-        </w:rPr>
-      </w:pPr>
-      <w:r>
-        <w:rPr>
-          <w:rFonts w:hint="cs"/>
-          <w:rtl/>
-        </w:rPr>
-        <w:t>חנות:</w:t>
+        <w:spacing w:line="360" w:lineRule="auto"/>
+        <w:rPr>
+          <w:rFonts w:ascii="Arial" w:hAnsi="Arial" w:cs="Arial"/>
+        </w:rPr>
+      </w:pPr>
+      <w:r>
+        <w:rPr>
+          <w:rFonts w:ascii="Arial" w:hAnsi="Arial" w:cs="Arial"/>
+          <w:rtl/>
+        </w:rPr>
+        <w:t>פריטים דומים</w:t>
+      </w:r>
+      <w:r>
+        <w:rPr>
+          <w:rFonts w:ascii="Arial" w:hAnsi="Arial" w:cs="Arial"/>
+          <w:rtl/>
+        </w:rPr>
+        <w:t>, בכל מוצר בו יצפה הלקוח תהיה רשימה של 3 מוצרים דומים למוצר שהוא צופה בו.</w:t>
       </w:r>
     </w:p>
     <w:p>
@@ -688,16 +1213,51 @@
           <w:ilvl w:val="0"/>
           <w:numId w:val="2"/>
         </w:numPr>
-        <w:rPr>
-          <w:rFonts w:hint="cs"/>
-        </w:rPr>
-      </w:pPr>
-      <w:r>
-        <w:rPr>
-          <w:rFonts w:hint="cs"/>
-          <w:rtl/>
-        </w:rPr>
-        <w:t>כפתור הוספת פריט</w:t>
+        <w:spacing w:line="360" w:lineRule="auto"/>
+        <w:rPr>
+          <w:rFonts w:ascii="Arial" w:hAnsi="Arial" w:cs="Arial"/>
+        </w:rPr>
+      </w:pPr>
+      <w:r>
+        <w:rPr>
+          <w:rFonts w:ascii="Arial" w:hAnsi="Arial" w:cs="Arial" w:hint="cs"/>
+          <w:rtl/>
+        </w:rPr>
+        <w:t>כפתור דף הבית, מכל עמוד בו נמצאים יהיה ניתן לחזור אל דף הבית.</w:t>
+      </w:r>
+    </w:p>
+    <w:p>
+      <w:pPr>
+        <w:spacing w:line="360" w:lineRule="auto"/>
+        <w:ind w:left="360"/>
+        <w:rPr>
+          <w:rFonts w:ascii="Arial" w:hAnsi="Arial" w:cs="Arial"/>
+        </w:rPr>
+      </w:pPr>
+    </w:p>
+    <w:p>
+      <w:pPr>
+        <w:spacing w:line="360" w:lineRule="auto"/>
+        <w:rPr>
+          <w:rFonts w:ascii="Arial" w:hAnsi="Arial" w:cs="Arial"/>
+          <w:rtl/>
+        </w:rPr>
+      </w:pPr>
+    </w:p>
+    <w:p>
+      <w:pPr>
+        <w:spacing w:line="360" w:lineRule="auto"/>
+        <w:rPr>
+          <w:rFonts w:ascii="Arial" w:hAnsi="Arial" w:cs="Arial"/>
+          <w:rtl/>
+        </w:rPr>
+      </w:pPr>
+      <w:r>
+        <w:rPr>
+          <w:rFonts w:ascii="Arial" w:hAnsi="Arial" w:cs="Arial" w:hint="cs"/>
+          <w:rtl/>
+        </w:rPr>
+        <w:t>מצד החנות -</w:t>
       </w:r>
     </w:p>
     <w:p>
@@ -707,13 +1267,24 @@
           <w:ilvl w:val="0"/>
           <w:numId w:val="2"/>
         </w:numPr>
-      </w:pPr>
-      <w:r>
-        <w:rPr>
-          <w:rFonts w:hint="cs"/>
-          <w:rtl/>
-        </w:rPr>
-        <w:t>גישה למלאי</w:t>
+        <w:spacing w:line="360" w:lineRule="auto"/>
+        <w:rPr>
+          <w:rFonts w:ascii="Arial" w:hAnsi="Arial" w:cs="Arial"/>
+        </w:rPr>
+      </w:pPr>
+      <w:r>
+        <w:rPr>
+          <w:rFonts w:ascii="Arial" w:hAnsi="Arial" w:cs="Arial"/>
+          <w:rtl/>
+        </w:rPr>
+        <w:t>כפתור הוספת פריט</w:t>
+      </w:r>
+      <w:r>
+        <w:rPr>
+          <w:rFonts w:ascii="Arial" w:hAnsi="Arial" w:cs="Arial" w:hint="cs"/>
+          <w:rtl/>
+        </w:rPr>
+        <w:t>, בממשק ניהול החנות יהיה ניתן להוסיף פריט למכירה. תמונה, מידות, צבעים, שם ותיאור הם פרטים שחובה למלאם בעת הוספת מוצר.</w:t>
       </w:r>
     </w:p>
     <w:p>
@@ -723,13 +1294,17 @@
           <w:ilvl w:val="0"/>
           <w:numId w:val="2"/>
         </w:numPr>
-      </w:pPr>
-      <w:r>
-        <w:rPr>
-          <w:rFonts w:hint="cs"/>
-          <w:rtl/>
-        </w:rPr>
-        <w:t>צפייה בלקוחות</w:t>
+        <w:spacing w:line="360" w:lineRule="auto"/>
+        <w:rPr>
+          <w:rFonts w:ascii="Arial" w:hAnsi="Arial" w:cs="Arial"/>
+        </w:rPr>
+      </w:pPr>
+      <w:r>
+        <w:rPr>
+          <w:rFonts w:ascii="Arial" w:hAnsi="Arial" w:cs="Arial" w:hint="cs"/>
+          <w:rtl/>
+        </w:rPr>
+        <w:t>כפתור מחיקת פריט, יהיה ניתן למחוק פריט מהחנות רק על ידי הכנסת קוד המנהל.</w:t>
       </w:r>
     </w:p>
     <w:p>
@@ -739,13 +1314,24 @@
           <w:ilvl w:val="0"/>
           <w:numId w:val="2"/>
         </w:numPr>
-      </w:pPr>
-      <w:r>
-        <w:rPr>
-          <w:rFonts w:hint="cs"/>
-          <w:rtl/>
-        </w:rPr>
-        <w:t>ניהול הזמנות</w:t>
+        <w:spacing w:line="360" w:lineRule="auto"/>
+        <w:rPr>
+          <w:rFonts w:ascii="Arial" w:hAnsi="Arial" w:cs="Arial"/>
+        </w:rPr>
+      </w:pPr>
+      <w:r>
+        <w:rPr>
+          <w:rFonts w:ascii="Arial" w:hAnsi="Arial" w:cs="Arial"/>
+          <w:rtl/>
+        </w:rPr>
+        <w:t>צפייה בלקוחות</w:t>
+      </w:r>
+      <w:r>
+        <w:rPr>
+          <w:rFonts w:ascii="Arial" w:hAnsi="Arial" w:cs="Arial" w:hint="cs"/>
+          <w:rtl/>
+        </w:rPr>
+        <w:t xml:space="preserve"> רשומים</w:t>
       </w:r>
     </w:p>
     <w:p>
@@ -755,16 +1341,34 @@
           <w:ilvl w:val="0"/>
           <w:numId w:val="2"/>
         </w:numPr>
-        <w:rPr>
-          <w:rFonts w:hint="cs"/>
-        </w:rPr>
-      </w:pPr>
-      <w:r>
-        <w:rPr>
-          <w:rFonts w:hint="cs"/>
-          <w:rtl/>
-        </w:rPr>
-        <w:t>ממשק ניהול מבצעים</w:t>
+        <w:spacing w:line="360" w:lineRule="auto"/>
+        <w:rPr>
+          <w:rFonts w:ascii="Arial" w:hAnsi="Arial" w:cs="Arial"/>
+        </w:rPr>
+      </w:pPr>
+      <w:r>
+        <w:rPr>
+          <w:rFonts w:ascii="Arial" w:hAnsi="Arial" w:cs="Arial" w:hint="cs"/>
+          <w:rtl/>
+        </w:rPr>
+        <w:lastRenderedPageBreak/>
+        <w:t xml:space="preserve">כפתור עריכת פריט, בממשק העריכה יהיה ניתן לשנות את הגדלים, הצבעים, המחיר </w:t>
+      </w:r>
+      <w:proofErr w:type="spellStart"/>
+      <w:r>
+        <w:rPr>
+          <w:rFonts w:ascii="Arial" w:hAnsi="Arial" w:cs="Arial" w:hint="cs"/>
+          <w:rtl/>
+        </w:rPr>
+        <w:t>וכו</w:t>
+      </w:r>
+      <w:proofErr w:type="spellEnd"/>
+      <w:r>
+        <w:rPr>
+          <w:rFonts w:ascii="Arial" w:hAnsi="Arial" w:cs="Arial" w:hint="cs"/>
+          <w:rtl/>
+        </w:rPr>
+        <w:t>'.</w:t>
       </w:r>
     </w:p>
     <w:p>
@@ -774,28 +1378,90 @@
           <w:ilvl w:val="0"/>
           <w:numId w:val="2"/>
         </w:numPr>
-        <w:rPr>
-          <w:rFonts w:hint="cs"/>
-        </w:rPr>
-      </w:pPr>
-      <w:r>
-        <w:rPr>
-          <w:rFonts w:hint="cs"/>
-          <w:rtl/>
-        </w:rPr>
-        <w:t>הוספת קטגוריה חדשה</w:t>
-      </w:r>
-    </w:p>
-    <w:p>
-      <w:pPr>
-        <w:rPr>
-          <w:rFonts w:hint="cs"/>
-          <w:rtl/>
-        </w:rPr>
-      </w:pPr>
-      <w:r>
-        <w:rPr>
-          <w:rFonts w:hint="cs"/>
+        <w:spacing w:line="360" w:lineRule="auto"/>
+        <w:rPr>
+          <w:rFonts w:ascii="Arial" w:hAnsi="Arial" w:cs="Arial"/>
+        </w:rPr>
+      </w:pPr>
+      <w:r>
+        <w:rPr>
+          <w:rFonts w:ascii="Arial" w:hAnsi="Arial" w:cs="Arial" w:hint="cs"/>
+          <w:rtl/>
+        </w:rPr>
+        <w:t xml:space="preserve">דו"ח הזמנות, טבלה בה יהיה ניתן לראות מידע על כלל ההזמנות. </w:t>
+      </w:r>
+    </w:p>
+    <w:p>
+      <w:pPr>
+        <w:pStyle w:val="ListParagraph"/>
+        <w:numPr>
+          <w:ilvl w:val="0"/>
+          <w:numId w:val="2"/>
+        </w:numPr>
+        <w:spacing w:line="360" w:lineRule="auto"/>
+        <w:rPr>
+          <w:rFonts w:ascii="Arial" w:hAnsi="Arial" w:cs="Arial"/>
+        </w:rPr>
+      </w:pPr>
+      <w:r>
+        <w:rPr>
+          <w:rFonts w:ascii="Arial" w:hAnsi="Arial" w:cs="Arial" w:hint="cs"/>
+          <w:rtl/>
+        </w:rPr>
+        <w:t>הוספת מבצע, לכל מוצר יהיה ניתן להוסיף מבצע בעמוד המוצר על ידי שינוי הערך בתיבת המבצע.</w:t>
+      </w:r>
+    </w:p>
+    <w:p>
+      <w:pPr>
+        <w:pStyle w:val="ListParagraph"/>
+        <w:numPr>
+          <w:ilvl w:val="0"/>
+          <w:numId w:val="2"/>
+        </w:numPr>
+        <w:spacing w:line="360" w:lineRule="auto"/>
+        <w:rPr>
+          <w:rFonts w:ascii="Arial" w:hAnsi="Arial" w:cs="Arial"/>
+        </w:rPr>
+      </w:pPr>
+      <w:r>
+        <w:rPr>
+          <w:rFonts w:ascii="Arial" w:hAnsi="Arial" w:cs="Arial" w:hint="cs"/>
+          <w:rtl/>
+        </w:rPr>
+        <w:t>כפתור דף הבית, מכל עמוד בו נמצאים יהיה ניתן לחזור אל דף הבית.</w:t>
+      </w:r>
+    </w:p>
+    <w:p>
+      <w:pPr>
+        <w:pStyle w:val="ListParagraph"/>
+        <w:numPr>
+          <w:ilvl w:val="0"/>
+          <w:numId w:val="2"/>
+        </w:numPr>
+        <w:spacing w:line="360" w:lineRule="auto"/>
+        <w:rPr>
+          <w:rFonts w:ascii="Arial" w:hAnsi="Arial" w:cs="Arial"/>
+        </w:rPr>
+      </w:pPr>
+      <w:r>
+        <w:rPr>
+          <w:rFonts w:ascii="Arial" w:hAnsi="Arial" w:cs="Arial" w:hint="cs"/>
+          <w:rtl/>
+        </w:rPr>
+        <w:t>חיפוש הזמנה, במערכת יהיה כפתור לחיפוש הזמנה על פי מספר מזהה, כך תהיה האפשרות לתחקר הזמנה במידה והייתה תקלה.</w:t>
+      </w:r>
+    </w:p>
+    <w:p>
+      <w:pPr>
+        <w:spacing w:line="360" w:lineRule="auto"/>
+        <w:rPr>
+          <w:rFonts w:ascii="Arial" w:hAnsi="Arial" w:cs="Arial"/>
+          <w:rtl/>
+        </w:rPr>
+      </w:pPr>
+      <w:r>
+        <w:rPr>
+          <w:rFonts w:ascii="Arial" w:hAnsi="Arial" w:cs="Arial"/>
           <w:rtl/>
         </w:rPr>
         <w:t>המערכת לא יכולה להכיל מוצרים שאינם ביגוד והנעלה.</w:t>
@@ -803,24 +1469,28 @@
     </w:p>
     <w:p>
       <w:pPr>
-        <w:rPr>
-          <w:rFonts w:hint="cs"/>
-          <w:rtl/>
-        </w:rPr>
-      </w:pPr>
-      <w:r>
-        <w:rPr>
-          <w:rFonts w:hint="cs"/>
+        <w:spacing w:line="360" w:lineRule="auto"/>
+        <w:rPr>
+          <w:rFonts w:ascii="Arial" w:hAnsi="Arial" w:cs="Arial"/>
+          <w:rtl/>
+        </w:rPr>
+      </w:pPr>
+      <w:r>
+        <w:rPr>
+          <w:rFonts w:ascii="Arial" w:hAnsi="Arial" w:cs="Arial"/>
           <w:rtl/>
         </w:rPr>
         <w:t xml:space="preserve">המערכת לא יכולה לאפשר הזמנה של מוצרים </w:t>
       </w:r>
       <w:r>
+        <w:rPr>
+          <w:rFonts w:ascii="Arial" w:hAnsi="Arial" w:cs="Arial"/>
+        </w:rPr>
         <w:t>SOLDOUT</w:t>
       </w:r>
       <w:r>
         <w:rPr>
-          <w:rFonts w:hint="cs"/>
+          <w:rFonts w:ascii="Arial" w:hAnsi="Arial" w:cs="Arial"/>
           <w:rtl/>
         </w:rPr>
         <w:t>.</w:t>
@@ -828,14 +1498,15 @@
     </w:p>
     <w:p>
       <w:pPr>
-        <w:rPr>
-          <w:rFonts w:hint="cs"/>
-          <w:rtl/>
-        </w:rPr>
-      </w:pPr>
-      <w:r>
-        <w:rPr>
-          <w:rFonts w:hint="cs"/>
+        <w:spacing w:line="360" w:lineRule="auto"/>
+        <w:rPr>
+          <w:rFonts w:ascii="Arial" w:hAnsi="Arial" w:cs="Arial"/>
+          <w:rtl/>
+        </w:rPr>
+      </w:pPr>
+      <w:r>
+        <w:rPr>
+          <w:rFonts w:ascii="Arial" w:hAnsi="Arial" w:cs="Arial"/>
           <w:rtl/>
         </w:rPr>
         <w:t>המערכת לא יכולה לאפשר מכירה ללא הרשמה לאתר והתחברות למערכת.</w:t>
@@ -843,14 +1514,15 @@
     </w:p>
     <w:p>
       <w:pPr>
-        <w:rPr>
-          <w:rFonts w:hint="cs"/>
-          <w:rtl/>
-        </w:rPr>
-      </w:pPr>
-      <w:r>
-        <w:rPr>
-          <w:rFonts w:hint="cs"/>
+        <w:spacing w:line="360" w:lineRule="auto"/>
+        <w:rPr>
+          <w:rFonts w:ascii="Arial" w:hAnsi="Arial" w:cs="Arial"/>
+          <w:rtl/>
+        </w:rPr>
+      </w:pPr>
+      <w:r>
+        <w:rPr>
+          <w:rFonts w:ascii="Arial" w:hAnsi="Arial" w:cs="Arial"/>
           <w:rtl/>
         </w:rPr>
         <w:t>המערכת לא מאפשרת הוספת פריטים ע"י לקוחות.</w:t>
@@ -858,14 +1530,15 @@
     </w:p>
     <w:p>
       <w:pPr>
-        <w:rPr>
-          <w:rFonts w:hint="cs"/>
-          <w:rtl/>
-        </w:rPr>
-      </w:pPr>
-      <w:r>
-        <w:rPr>
-          <w:rFonts w:hint="cs"/>
+        <w:spacing w:line="360" w:lineRule="auto"/>
+        <w:rPr>
+          <w:rFonts w:ascii="Arial" w:hAnsi="Arial" w:cs="Arial"/>
+          <w:rtl/>
+        </w:rPr>
+      </w:pPr>
+      <w:r>
+        <w:rPr>
+          <w:rFonts w:ascii="Arial" w:hAnsi="Arial" w:cs="Arial"/>
           <w:rtl/>
         </w:rPr>
         <w:t>המערכת לא מאפשרת הרשמה לאתר ללא כתובת מייל תקינה.</w:t>
@@ -873,14 +1546,15 @@
     </w:p>
     <w:p>
       <w:pPr>
-        <w:rPr>
-          <w:rFonts w:hint="cs"/>
-          <w:rtl/>
-        </w:rPr>
-      </w:pPr>
-      <w:r>
-        <w:rPr>
-          <w:rFonts w:hint="cs"/>
+        <w:spacing w:line="360" w:lineRule="auto"/>
+        <w:rPr>
+          <w:rFonts w:ascii="Arial" w:hAnsi="Arial" w:cs="Arial"/>
+          <w:rtl/>
+        </w:rPr>
+      </w:pPr>
+      <w:r>
+        <w:rPr>
+          <w:rFonts w:ascii="Arial" w:hAnsi="Arial" w:cs="Arial"/>
           <w:rtl/>
         </w:rPr>
         <w:t>המערכת לא יכולה לבצע הזמנה ללא פרטי כרטיס אשראי.</w:t>
@@ -888,14 +1562,15 @@
     </w:p>
     <w:p>
       <w:pPr>
-        <w:rPr>
-          <w:rFonts w:hint="cs"/>
-          <w:rtl/>
-        </w:rPr>
-      </w:pPr>
-      <w:r>
-        <w:rPr>
-          <w:rFonts w:hint="cs"/>
+        <w:spacing w:line="360" w:lineRule="auto"/>
+        <w:rPr>
+          <w:rFonts w:ascii="Arial" w:hAnsi="Arial" w:cs="Arial"/>
+          <w:rtl/>
+        </w:rPr>
+      </w:pPr>
+      <w:r>
+        <w:rPr>
+          <w:rFonts w:ascii="Arial" w:hAnsi="Arial" w:cs="Arial"/>
           <w:rtl/>
         </w:rPr>
         <w:t>המערכת לא מאפשרת הרשמה ללא מייל הזדהות.</w:t>
@@ -903,14 +1578,15 @@
     </w:p>
     <w:p>
       <w:pPr>
-        <w:rPr>
-          <w:rFonts w:hint="cs"/>
-          <w:rtl/>
-        </w:rPr>
-      </w:pPr>
-      <w:r>
-        <w:rPr>
-          <w:rFonts w:hint="cs"/>
+        <w:spacing w:line="360" w:lineRule="auto"/>
+        <w:rPr>
+          <w:rFonts w:ascii="Arial" w:hAnsi="Arial" w:cs="Arial"/>
+          <w:rtl/>
+        </w:rPr>
+      </w:pPr>
+      <w:r>
+        <w:rPr>
+          <w:rFonts w:ascii="Arial" w:hAnsi="Arial" w:cs="Arial"/>
           <w:rtl/>
         </w:rPr>
         <w:t>המערכת לא מאפשרת איסוף עצמי</w:t>
@@ -918,8 +1594,9 @@
     </w:p>
     <w:p>
       <w:pPr>
-        <w:rPr>
-          <w:rFonts w:hint="cs"/>
+        <w:spacing w:line="360" w:lineRule="auto"/>
+        <w:rPr>
+          <w:rFonts w:ascii="Arial" w:hAnsi="Arial" w:cs="Arial"/>
           <w:rtl/>
         </w:rPr>
       </w:pPr>
@@ -927,43 +1604,52 @@
     <w:p>
       <w:pPr>
         <w:bidi w:val="0"/>
-      </w:pPr>
-    </w:p>
-    <w:p>
-      <w:pPr>
-        <w:rPr>
-          <w:rFonts w:hint="cs"/>
-          <w:b/>
-          <w:bCs/>
-          <w:rtl/>
-        </w:rPr>
-      </w:pPr>
-      <w:r>
-        <w:rPr>
-          <w:rFonts w:hint="cs"/>
-          <w:b/>
-          <w:bCs/>
-          <w:rtl/>
-        </w:rPr>
-        <w:t xml:space="preserve">דרישות </w:t>
-      </w:r>
-      <w:r>
-        <w:rPr>
-          <w:rFonts w:hint="cs"/>
-          <w:b/>
-          <w:bCs/>
-          <w:rtl/>
-        </w:rPr>
-        <w:t xml:space="preserve">לא </w:t>
-      </w:r>
-      <w:r>
-        <w:rPr>
-          <w:rFonts w:hint="cs"/>
-          <w:b/>
-          <w:bCs/>
-          <w:rtl/>
-        </w:rPr>
-        <w:t>פונקציונליות</w:t>
+        <w:spacing w:line="360" w:lineRule="auto"/>
+        <w:rPr>
+          <w:rFonts w:ascii="Arial" w:hAnsi="Arial" w:cs="Arial"/>
+        </w:rPr>
+      </w:pPr>
+    </w:p>
+    <w:p>
+      <w:pPr>
+        <w:spacing w:line="360" w:lineRule="auto"/>
+        <w:rPr>
+          <w:rFonts w:ascii="Arial" w:hAnsi="Arial" w:cs="Arial"/>
+          <w:b/>
+          <w:bCs/>
+          <w:rtl/>
+        </w:rPr>
+      </w:pPr>
+      <w:r>
+        <w:rPr>
+          <w:rFonts w:ascii="Arial" w:hAnsi="Arial" w:cs="Arial"/>
+          <w:b/>
+          <w:bCs/>
+          <w:rtl/>
+        </w:rPr>
+        <w:t>דרישות לא פונקציונליות</w:t>
+      </w:r>
+    </w:p>
+    <w:p>
+      <w:pPr>
+        <w:spacing w:line="360" w:lineRule="auto"/>
+        <w:rPr>
+          <w:rFonts w:ascii="Arial" w:hAnsi="Arial" w:cs="Arial" w:hint="cs"/>
+          <w:rtl/>
+        </w:rPr>
+      </w:pPr>
+      <w:r>
+        <w:rPr>
+          <w:rFonts w:ascii="Arial" w:hAnsi="Arial" w:cs="Arial" w:hint="cs"/>
+          <w:rtl/>
+        </w:rPr>
+        <w:t xml:space="preserve">הדרישות הלא פונקציונליות שלנו שייכות לדרישות מסוג </w:t>
+      </w:r>
+      <w:r>
+        <w:rPr>
+          <w:rFonts w:ascii="Arial" w:hAnsi="Arial" w:cs="Arial"/>
+        </w:rPr>
+        <w:t>Product Requirements</w:t>
       </w:r>
     </w:p>
     <w:p>
@@ -973,79 +1659,70 @@
           <w:ilvl w:val="0"/>
           <w:numId w:val="1"/>
         </w:numPr>
-      </w:pPr>
-      <w:r>
-        <w:rPr>
-          <w:rFonts w:hint="cs"/>
+        <w:spacing w:line="360" w:lineRule="auto"/>
+        <w:rPr>
+          <w:rFonts w:ascii="Arial" w:hAnsi="Arial" w:cs="Arial"/>
+        </w:rPr>
+      </w:pPr>
+      <w:r>
+        <w:rPr>
+          <w:rFonts w:ascii="Arial" w:hAnsi="Arial" w:cs="Arial"/>
           <w:rtl/>
         </w:rPr>
         <w:t>לא ניתן להוסיף מוצרים</w:t>
       </w:r>
       <w:r>
         <w:rPr>
-          <w:rFonts w:hint="cs"/>
+          <w:rFonts w:ascii="Arial" w:hAnsi="Arial" w:cs="Arial"/>
           <w:rtl/>
         </w:rPr>
         <w:t xml:space="preserve"> ולעדכן מחירים</w:t>
       </w:r>
       <w:r>
         <w:rPr>
-          <w:rFonts w:hint="cs"/>
+          <w:rFonts w:ascii="Arial" w:hAnsi="Arial" w:cs="Arial"/>
           <w:rtl/>
         </w:rPr>
         <w:t xml:space="preserve"> </w:t>
       </w:r>
       <w:r>
         <w:rPr>
-          <w:rFonts w:hint="cs"/>
+          <w:rFonts w:ascii="Arial" w:hAnsi="Arial" w:cs="Arial"/>
           <w:rtl/>
         </w:rPr>
         <w:t xml:space="preserve">במערכת </w:t>
       </w:r>
       <w:r>
         <w:rPr>
-          <w:rFonts w:hint="cs"/>
+          <w:rFonts w:ascii="Arial" w:hAnsi="Arial" w:cs="Arial"/>
           <w:rtl/>
         </w:rPr>
         <w:t>לאחר השעה 17:00 משום שצוות מערכות מידע לא נמצא בעבודה לאחר שעה זו</w:t>
       </w:r>
       <w:r>
         <w:rPr>
-          <w:rFonts w:hint="cs"/>
+          <w:rFonts w:ascii="Arial" w:hAnsi="Arial" w:cs="Arial"/>
           <w:rtl/>
         </w:rPr>
         <w:t xml:space="preserve"> ולא יוכל לתת תמיכה במקרה של תקלה</w:t>
       </w:r>
       <w:r>
         <w:rPr>
-          <w:rFonts w:hint="cs"/>
+          <w:rFonts w:ascii="Arial" w:hAnsi="Arial" w:cs="Arial"/>
           <w:rtl/>
         </w:rPr>
         <w:t>.</w:t>
       </w:r>
       <w:r>
         <w:rPr>
-          <w:rFonts w:hint="cs"/>
-          <w:rtl/>
-        </w:rPr>
-        <w:t xml:space="preserve"> </w:t>
-      </w:r>
-      <w:r>
-        <w:rPr>
-          <w:rtl/>
-        </w:rPr>
-        <w:t>–</w:t>
-      </w:r>
-      <w:r>
-        <w:rPr>
-          <w:rFonts w:hint="cs"/>
-          <w:rtl/>
-        </w:rPr>
-        <w:t xml:space="preserve"> </w:t>
-      </w:r>
-      <w:r>
-        <w:rPr>
-          <w:rFonts w:hint="cs"/>
+          <w:rFonts w:ascii="Arial" w:hAnsi="Arial" w:cs="Arial"/>
+          <w:rtl/>
+        </w:rPr>
+        <w:t xml:space="preserve"> – </w:t>
+      </w:r>
+      <w:r>
+        <w:rPr>
+          <w:rFonts w:ascii="Arial" w:hAnsi="Arial" w:cs="Arial"/>
           <w:b/>
           <w:bCs/>
         </w:rPr>
@@ -1053,6 +1730,7 @@
       </w:r>
       <w:r>
         <w:rPr>
+          <w:rFonts w:ascii="Arial" w:hAnsi="Arial" w:cs="Arial"/>
           <w:b/>
           <w:bCs/>
         </w:rPr>
@@ -1066,48 +1744,46 @@
           <w:ilvl w:val="0"/>
           <w:numId w:val="1"/>
         </w:numPr>
-      </w:pPr>
-      <w:r>
-        <w:rPr>
-          <w:rFonts w:hint="cs"/>
+        <w:spacing w:line="360" w:lineRule="auto"/>
+        <w:rPr>
+          <w:rFonts w:ascii="Arial" w:hAnsi="Arial" w:cs="Arial"/>
+        </w:rPr>
+      </w:pPr>
+      <w:r>
+        <w:rPr>
+          <w:rFonts w:ascii="Arial" w:hAnsi="Arial" w:cs="Arial"/>
           <w:rtl/>
         </w:rPr>
         <w:t>המערכת זמינה לשימוש של עד 1000 גולשים בו זמנית מעל 1000 נגרמת קריסה</w:t>
       </w:r>
       <w:r>
         <w:rPr>
-          <w:rFonts w:hint="cs"/>
+          <w:rFonts w:ascii="Arial" w:hAnsi="Arial" w:cs="Arial"/>
           <w:rtl/>
         </w:rPr>
         <w:t xml:space="preserve"> </w:t>
       </w:r>
       <w:r>
         <w:rPr>
+          <w:rFonts w:ascii="Arial" w:hAnsi="Arial" w:cs="Arial"/>
           <w:rtl/>
         </w:rPr>
         <w:t>–</w:t>
       </w:r>
       <w:r>
         <w:rPr>
-          <w:rFonts w:hint="cs"/>
+          <w:rFonts w:ascii="Arial" w:hAnsi="Arial" w:cs="Arial"/>
           <w:rtl/>
         </w:rPr>
         <w:t xml:space="preserve"> </w:t>
       </w:r>
       <w:r>
         <w:rPr>
-          <w:rFonts w:hint="cs"/>
-          <w:b/>
-          <w:bCs/>
-        </w:rPr>
-        <w:t>P</w:t>
-      </w:r>
-      <w:r>
-        <w:rPr>
-          <w:b/>
-          <w:bCs/>
-        </w:rPr>
-        <w:t>erformance requirements</w:t>
+          <w:rFonts w:ascii="Arial" w:hAnsi="Arial" w:cs="Arial"/>
+          <w:b/>
+          <w:bCs/>
+        </w:rPr>
+        <w:t>Performance requirements</w:t>
       </w:r>
     </w:p>
     <w:p>
@@ -1117,52 +1793,25 @@
           <w:ilvl w:val="0"/>
           <w:numId w:val="1"/>
         </w:numPr>
-        <w:rPr>
-          <w:rFonts w:hint="cs"/>
-        </w:rPr>
-      </w:pPr>
-      <w:r>
-        <w:rPr>
-          <w:rFonts w:hint="cs"/>
+        <w:spacing w:line="360" w:lineRule="auto"/>
+        <w:rPr>
+          <w:rFonts w:ascii="Arial" w:hAnsi="Arial" w:cs="Arial"/>
+        </w:rPr>
+      </w:pPr>
+      <w:r>
+        <w:rPr>
+          <w:rFonts w:ascii="Arial" w:hAnsi="Arial" w:cs="Arial"/>
           <w:rtl/>
         </w:rPr>
         <w:t xml:space="preserve">זמן התאוששות לאחר קריסה לא יותר מ 7 דקות ב 90% מהמקרים - </w:t>
       </w:r>
       <w:r>
         <w:rPr>
-          <w:rFonts w:hint="cs"/>
-          <w:b/>
-          <w:bCs/>
-        </w:rPr>
-        <w:t>P</w:t>
-      </w:r>
-      <w:r>
-        <w:rPr>
-          <w:b/>
-          <w:bCs/>
-        </w:rPr>
-        <w:t>erformance</w:t>
-      </w:r>
-      <w:r>
-        <w:rPr>
-          <w:b/>
-          <w:bCs/>
-        </w:rPr>
-        <w:t xml:space="preserve"> </w:t>
-      </w:r>
-      <w:r>
-        <w:rPr>
-          <w:b/>
-          <w:bCs/>
-        </w:rPr>
-        <w:t>r</w:t>
-      </w:r>
-      <w:r>
-        <w:rPr>
-          <w:b/>
-          <w:bCs/>
-        </w:rPr>
-        <w:t>equirements</w:t>
+          <w:rFonts w:ascii="Arial" w:hAnsi="Arial" w:cs="Arial"/>
+          <w:b/>
+          <w:bCs/>
+        </w:rPr>
+        <w:t>Performance requirements</w:t>
       </w:r>
     </w:p>
     <w:p>
@@ -1172,55 +1821,53 @@
           <w:ilvl w:val="0"/>
           <w:numId w:val="1"/>
         </w:numPr>
-      </w:pPr>
-      <w:r>
-        <w:rPr>
-          <w:rFonts w:hint="cs"/>
+        <w:spacing w:line="360" w:lineRule="auto"/>
+        <w:rPr>
+          <w:rFonts w:ascii="Arial" w:hAnsi="Arial" w:cs="Arial"/>
+        </w:rPr>
+      </w:pPr>
+      <w:r>
+        <w:rPr>
+          <w:rFonts w:ascii="Arial" w:hAnsi="Arial" w:cs="Arial"/>
           <w:rtl/>
         </w:rPr>
         <w:t xml:space="preserve">ניתן </w:t>
       </w:r>
       <w:r>
         <w:rPr>
-          <w:rFonts w:hint="cs"/>
+          <w:rFonts w:ascii="Arial" w:hAnsi="Arial" w:cs="Arial"/>
           <w:rtl/>
         </w:rPr>
         <w:t>להיות בעמוד התשלום במשך 15 דקות בלבד לאחר 15 דקות יש צורך להוסיף את כל הפריטים מחדש לסל ולבצע את הרכישה מחדש</w:t>
       </w:r>
       <w:r>
         <w:rPr>
-          <w:rFonts w:hint="cs"/>
+          <w:rFonts w:ascii="Arial" w:hAnsi="Arial" w:cs="Arial"/>
           <w:rtl/>
         </w:rPr>
         <w:t xml:space="preserve"> </w:t>
       </w:r>
       <w:r>
         <w:rPr>
+          <w:rFonts w:ascii="Arial" w:hAnsi="Arial" w:cs="Arial"/>
           <w:rtl/>
         </w:rPr>
         <w:t>–</w:t>
       </w:r>
       <w:r>
         <w:rPr>
-          <w:rFonts w:hint="cs"/>
+          <w:rFonts w:ascii="Arial" w:hAnsi="Arial" w:cs="Arial" w:hint="cs"/>
           <w:rtl/>
         </w:rPr>
         <w:t xml:space="preserve"> </w:t>
       </w:r>
       <w:r>
         <w:rPr>
-          <w:rFonts w:hint="cs"/>
-          <w:b/>
-          <w:bCs/>
-        </w:rPr>
-        <w:t>O</w:t>
-      </w:r>
-      <w:r>
-        <w:rPr>
-          <w:b/>
-          <w:bCs/>
-        </w:rPr>
-        <w:t>perational requirements</w:t>
+          <w:rFonts w:ascii="Arial" w:hAnsi="Arial" w:cs="Arial"/>
+          <w:b/>
+          <w:bCs/>
+        </w:rPr>
+        <w:t>Usability requirements</w:t>
       </w:r>
     </w:p>
     <w:p>
@@ -1230,37 +1877,32 @@
           <w:ilvl w:val="0"/>
           <w:numId w:val="1"/>
         </w:numPr>
-        <w:rPr>
-          <w:rFonts w:hint="cs"/>
-        </w:rPr>
-      </w:pPr>
-      <w:r>
-        <w:rPr>
-          <w:rFonts w:hint="cs"/>
+        <w:spacing w:line="360" w:lineRule="auto"/>
+        <w:rPr>
+          <w:rFonts w:ascii="Arial" w:hAnsi="Arial" w:cs="Arial"/>
+        </w:rPr>
+      </w:pPr>
+      <w:r>
+        <w:rPr>
+          <w:rFonts w:ascii="Arial" w:hAnsi="Arial" w:cs="Arial"/>
           <w:rtl/>
         </w:rPr>
         <w:t>חייבת להיות התממשקות למערכת ניהול המלאי כדי להיות מעודכנים בכמויות של הפריטים.</w:t>
       </w:r>
       <w:r>
         <w:rPr>
-          <w:rFonts w:hint="cs"/>
+          <w:rFonts w:ascii="Arial" w:hAnsi="Arial" w:cs="Arial"/>
           <w:rtl/>
         </w:rPr>
         <w:t xml:space="preserve"> </w:t>
       </w:r>
       <w:r>
         <w:rPr>
-          <w:b/>
-          <w:bCs/>
-        </w:rPr>
-        <w:t xml:space="preserve">Dependability </w:t>
-      </w:r>
-      <w:r>
-        <w:rPr>
-          <w:b/>
-          <w:bCs/>
-        </w:rPr>
-        <w:t>requirements</w:t>
+          <w:rFonts w:ascii="Arial" w:hAnsi="Arial" w:cs="Arial"/>
+          <w:b/>
+          <w:bCs/>
+        </w:rPr>
+        <w:t>Dependability requirements</w:t>
       </w:r>
     </w:p>
     <w:p>
@@ -1270,37 +1912,42 @@
           <w:ilvl w:val="0"/>
           <w:numId w:val="1"/>
         </w:numPr>
-        <w:rPr>
-          <w:rFonts w:hint="cs"/>
-        </w:rPr>
-      </w:pPr>
-      <w:r>
-        <w:rPr>
-          <w:rFonts w:hint="cs"/>
-          <w:rtl/>
-        </w:rPr>
+        <w:spacing w:line="360" w:lineRule="auto"/>
+        <w:rPr>
+          <w:rFonts w:ascii="Arial" w:hAnsi="Arial" w:cs="Arial"/>
+        </w:rPr>
+      </w:pPr>
+      <w:r>
+        <w:rPr>
+          <w:rFonts w:ascii="Arial" w:hAnsi="Arial" w:cs="Arial"/>
+          <w:rtl/>
+        </w:rPr>
+        <w:lastRenderedPageBreak/>
         <w:t>המערכת תרוץ על שרת בודד עם שרת גיבוי לטובת שמירה על כשירות המערכת כאשר אחד נופל השני עולה במקומו.</w:t>
       </w:r>
       <w:r>
         <w:rPr>
-          <w:rFonts w:hint="cs"/>
+          <w:rFonts w:ascii="Arial" w:hAnsi="Arial" w:cs="Arial"/>
           <w:rtl/>
         </w:rPr>
         <w:t xml:space="preserve"> </w:t>
       </w:r>
       <w:r>
+        <w:rPr>
+          <w:rFonts w:ascii="Arial" w:hAnsi="Arial" w:cs="Arial"/>
+        </w:rPr>
         <w:t>–</w:t>
       </w:r>
       <w:r>
         <w:rPr>
-          <w:rFonts w:hint="cs"/>
+          <w:rFonts w:ascii="Arial" w:hAnsi="Arial" w:cs="Arial"/>
           <w:rtl/>
         </w:rPr>
         <w:t xml:space="preserve"> </w:t>
       </w:r>
       <w:r>
         <w:rPr>
-          <w:rFonts w:hint="cs"/>
+          <w:rFonts w:ascii="Arial" w:hAnsi="Arial" w:cs="Arial"/>
           <w:b/>
           <w:bCs/>
         </w:rPr>
@@ -1308,17 +1955,11 @@
       </w:r>
       <w:r>
         <w:rPr>
-          <w:b/>
-          <w:bCs/>
-        </w:rPr>
-        <w:t>erformance</w:t>
-      </w:r>
-      <w:r>
-        <w:rPr>
-          <w:b/>
-          <w:bCs/>
-        </w:rPr>
-        <w:t xml:space="preserve"> requirements</w:t>
+          <w:rFonts w:ascii="Arial" w:hAnsi="Arial" w:cs="Arial"/>
+          <w:b/>
+          <w:bCs/>
+        </w:rPr>
+        <w:t>erformance requirements</w:t>
       </w:r>
     </w:p>
     <w:p>
@@ -1328,19 +1969,62 @@
           <w:ilvl w:val="0"/>
           <w:numId w:val="1"/>
         </w:numPr>
-        <w:rPr>
-          <w:rFonts w:hint="cs"/>
-        </w:rPr>
-      </w:pPr>
-      <w:r>
-        <w:rPr>
-          <w:rFonts w:hint="cs"/>
-          <w:rtl/>
-        </w:rPr>
-        <w:t xml:space="preserve">ניתן להתחבר לאתר רק דרך דפדפן מאובטח. - </w:t>
-      </w:r>
-      <w:r>
-        <w:rPr>
+        <w:spacing w:line="360" w:lineRule="auto"/>
+        <w:rPr>
+          <w:rFonts w:ascii="Arial" w:hAnsi="Arial" w:cs="Arial"/>
+        </w:rPr>
+      </w:pPr>
+      <w:r>
+        <w:rPr>
+          <w:rFonts w:ascii="Arial" w:hAnsi="Arial" w:cs="Arial"/>
+          <w:rtl/>
+        </w:rPr>
+        <w:t xml:space="preserve">ניתן להתחבר לאתר רק דרך </w:t>
+      </w:r>
+      <w:r>
+        <w:rPr>
+          <w:rFonts w:ascii="Arial" w:hAnsi="Arial" w:cs="Arial" w:hint="cs"/>
+          <w:rtl/>
+        </w:rPr>
+        <w:t>דפדפנים מוכרים (</w:t>
+      </w:r>
+      <w:r>
+        <w:rPr>
+          <w:rFonts w:ascii="Arial" w:hAnsi="Arial" w:cs="Arial"/>
+        </w:rPr>
+        <w:t xml:space="preserve">Chrome, Edge, </w:t>
+      </w:r>
+      <w:proofErr w:type="spellStart"/>
+      <w:r>
+        <w:rPr>
+          <w:rFonts w:ascii="Arial" w:hAnsi="Arial" w:cs="Arial"/>
+        </w:rPr>
+        <w:t>Opra</w:t>
+      </w:r>
+      <w:proofErr w:type="spellEnd"/>
+      <w:r>
+        <w:rPr>
+          <w:rFonts w:ascii="Arial" w:hAnsi="Arial" w:cs="Arial"/>
+        </w:rPr>
+        <w:t>, Firefox</w:t>
+      </w:r>
+      <w:r>
+        <w:rPr>
+          <w:rFonts w:ascii="Arial" w:hAnsi="Arial" w:cs="Arial" w:hint="cs"/>
+          <w:rtl/>
+        </w:rPr>
+        <w:t>)</w:t>
+      </w:r>
+      <w:r>
+        <w:rPr>
+          <w:rFonts w:ascii="Arial" w:hAnsi="Arial" w:cs="Arial"/>
+          <w:rtl/>
+        </w:rPr>
+        <w:t xml:space="preserve"> - </w:t>
+      </w:r>
+      <w:r>
+        <w:rPr>
+          <w:rFonts w:ascii="Arial" w:hAnsi="Arial" w:cs="Arial"/>
           <w:b/>
           <w:bCs/>
         </w:rPr>
@@ -1348,7 +2032,7 @@
       </w:r>
       <w:r>
         <w:rPr>
-          <w:rFonts w:hint="cs"/>
+          <w:rFonts w:ascii="Arial" w:hAnsi="Arial" w:cs="Arial"/>
           <w:b/>
           <w:bCs/>
         </w:rPr>
@@ -1356,6 +2040,7 @@
       </w:r>
       <w:r>
         <w:rPr>
+          <w:rFonts w:ascii="Arial" w:hAnsi="Arial" w:cs="Arial"/>
           <w:b/>
           <w:bCs/>
         </w:rPr>
@@ -1369,46 +2054,35 @@
           <w:ilvl w:val="0"/>
           <w:numId w:val="1"/>
         </w:numPr>
-        <w:rPr>
-          <w:rFonts w:hint="cs"/>
-        </w:rPr>
-      </w:pPr>
-      <w:r>
-        <w:rPr>
-          <w:rFonts w:hint="cs"/>
+        <w:spacing w:line="360" w:lineRule="auto"/>
+        <w:rPr>
+          <w:rFonts w:ascii="Arial" w:hAnsi="Arial" w:cs="Arial"/>
+          <w:rtl/>
+        </w:rPr>
+      </w:pPr>
+      <w:r>
+        <w:rPr>
+          <w:rFonts w:ascii="Arial" w:hAnsi="Arial" w:cs="Arial"/>
           <w:rtl/>
         </w:rPr>
         <w:t xml:space="preserve">הגלישה לאתר תתבצע רק דרך פרוטוקול </w:t>
       </w:r>
       <w:r>
         <w:rPr>
-          <w:rFonts w:hint="cs"/>
+          <w:rFonts w:ascii="Arial" w:hAnsi="Arial" w:cs="Arial"/>
         </w:rPr>
         <w:t>HTTPS</w:t>
       </w:r>
       <w:r>
         <w:rPr>
-          <w:rFonts w:hint="cs"/>
-          <w:rtl/>
-        </w:rPr>
-        <w:t xml:space="preserve">. </w:t>
-      </w:r>
-      <w:r>
-        <w:rPr>
-          <w:rtl/>
-        </w:rPr>
-        <w:t>–</w:t>
-      </w:r>
-      <w:r>
-        <w:rPr>
-          <w:rFonts w:hint="cs"/>
-          <w:rtl/>
-        </w:rPr>
-        <w:t xml:space="preserve"> </w:t>
-      </w:r>
-      <w:r>
-        <w:rPr>
-          <w:rFonts w:hint="cs"/>
+          <w:rFonts w:ascii="Arial" w:hAnsi="Arial" w:cs="Arial"/>
+          <w:rtl/>
+        </w:rPr>
+        <w:t xml:space="preserve">. – </w:t>
+      </w:r>
+      <w:r>
+        <w:rPr>
+          <w:rFonts w:ascii="Arial" w:hAnsi="Arial" w:cs="Arial"/>
           <w:b/>
           <w:bCs/>
         </w:rPr>
@@ -1416,50 +2090,11 @@
       </w:r>
       <w:r>
         <w:rPr>
+          <w:rFonts w:ascii="Arial" w:hAnsi="Arial" w:cs="Arial"/>
           <w:b/>
           <w:bCs/>
         </w:rPr>
         <w:t>ecurity requirements</w:t>
-      </w:r>
-    </w:p>
-    <w:p>
-      <w:pPr>
-        <w:pStyle w:val="ListParagraph"/>
-        <w:numPr>
-          <w:ilvl w:val="0"/>
-          <w:numId w:val="1"/>
-        </w:numPr>
-        <w:rPr>
-          <w:rFonts w:hint="cs"/>
-          <w:rtl/>
-        </w:rPr>
-      </w:pPr>
-      <w:r>
-        <w:rPr>
-          <w:rFonts w:hint="cs"/>
-          <w:rtl/>
-        </w:rPr>
-        <w:t xml:space="preserve">ניתן לבטל הזמנה שבוצעה עד 2 ימי עסקים מרגע רכישת המוצר </w:t>
-      </w:r>
-      <w:r>
-        <w:rPr>
-          <w:rtl/>
-        </w:rPr>
-        <w:t>–</w:t>
-      </w:r>
-      <w:r>
-        <w:rPr>
-          <w:rFonts w:hint="cs"/>
-          <w:rtl/>
-        </w:rPr>
-        <w:t xml:space="preserve"> </w:t>
-      </w:r>
-      <w:r>
-        <w:rPr>
-          <w:b/>
-          <w:bCs/>
-        </w:rPr>
-        <w:t>Ethical requirements</w:t>
       </w:r>
     </w:p>
     <w:sectPr>
@@ -1475,7 +2110,7 @@
 </file>
 
 <file path=word/numbering.xml><?xml version="1.0" encoding="utf-8"?>
-<w:numbering xmlns:wpc="http://schemas.microsoft.com/office/word/2010/wordprocessingCanvas" xmlns:cx="http://schemas.microsoft.com/office/drawing/2014/chartex" xmlns:mc="http://schemas.openxmlformats.org/markup-compatibility/2006" xmlns:o="urn:schemas-microsoft-com:office:office" xmlns:r="http://schemas.openxmlformats.org/officeDocument/2006/relationships" xmlns:m="http://schemas.openxmlformats.org/officeDocument/2006/math" xmlns:v="urn:schemas-microsoft-com:vml" xmlns:wp14="http://schemas.microsoft.com/office/word/2010/wordprocessingDrawing" xmlns:wp="http://schemas.openxmlformats.org/drawingml/2006/wordprocessingDrawing" xmlns:w10="urn:schemas-microsoft-com:office:word" xmlns:w="http://schemas.openxmlformats.org/wordprocessingml/2006/main" xmlns:w14="http://schemas.microsoft.com/office/word/2010/wordml" xmlns:w15="http://schemas.microsoft.com/office/word/2012/wordml" xmlns:w16se="http://schemas.microsoft.com/office/word/2015/wordml/symex" xmlns:wpg="http://schemas.microsoft.com/office/word/2010/wordprocessingGroup" xmlns:wpi="http://schemas.microsoft.com/office/word/2010/wordprocessingInk" xmlns:wne="http://schemas.microsoft.com/office/word/2006/wordml" xmlns:wps="http://schemas.microsoft.com/office/word/2010/wordprocessingShape" mc:Ignorable="w14 w15 w16se wp14">
+<w:numbering xmlns:wpc="http://schemas.microsoft.com/office/word/2010/wordprocessingCanvas" xmlns:cx="http://schemas.microsoft.com/office/drawing/2014/chartex" xmlns:cx1="http://schemas.microsoft.com/office/drawing/2015/9/8/chartex" xmlns:cx2="http://schemas.microsoft.com/office/drawing/2015/10/21/chartex" xmlns:cx3="http://schemas.microsoft.com/office/drawing/2016/5/9/chartex" xmlns:cx4="http://schemas.microsoft.com/office/drawing/2016/5/10/chartex" xmlns:cx5="http://schemas.microsoft.com/office/drawing/2016/5/11/chartex" xmlns:cx6="http://schemas.microsoft.com/office/drawing/2016/5/12/chartex" xmlns:cx7="http://schemas.microsoft.com/office/drawing/2016/5/13/chartex" xmlns:cx8="http://schemas.microsoft.com/office/drawing/2016/5/14/chartex" xmlns:mc="http://schemas.openxmlformats.org/markup-compatibility/2006" xmlns:aink="http://schemas.microsoft.com/office/drawing/2016/ink" xmlns:am3d="http://schemas.microsoft.com/office/drawing/2017/model3d" xmlns:o="urn:schemas-microsoft-com:office:office" xmlns:r="http://schemas.openxmlformats.org/officeDocument/2006/relationships" xmlns:m="http://schemas.openxmlformats.org/officeDocument/2006/math" xmlns:v="urn:schemas-microsoft-com:vml" xmlns:wp14="http://schemas.microsoft.com/office/word/2010/wordprocessingDrawing" xmlns:wp="http://schemas.openxmlformats.org/drawingml/2006/wordprocessingDrawing" xmlns:w10="urn:schemas-microsoft-com:office:word" xmlns:w="http://schemas.openxmlformats.org/wordprocessingml/2006/main" xmlns:w14="http://schemas.microsoft.com/office/word/2010/wordml" xmlns:w15="http://schemas.microsoft.com/office/word/2012/wordml" xmlns:w16cex="http://schemas.microsoft.com/office/word/2018/wordml/cex" xmlns:w16cid="http://schemas.microsoft.com/office/word/2016/wordml/cid" xmlns:w16="http://schemas.microsoft.com/office/word/2018/wordml" xmlns:w16sdtdh="http://schemas.microsoft.com/office/word/2020/wordml/sdtdatahash" xmlns:w16se="http://schemas.microsoft.com/office/word/2015/wordml/symex" xmlns:wpg="http://schemas.microsoft.com/office/word/2010/wordprocessingGroup" xmlns:wpi="http://schemas.microsoft.com/office/word/2010/wordprocessingInk" xmlns:wne="http://schemas.microsoft.com/office/word/2006/wordml" xmlns:wps="http://schemas.microsoft.com/office/word/2010/wordprocessingShape" mc:Ignorable="w14 w15 w16se w16cid w16 w16cex w16sdtdh wp14">
   <w:abstractNum w:abstractNumId="0" w15:restartNumberingAfterBreak="0">
     <w:nsid w:val="4A61407F"/>
     <w:multiLevelType w:val="hybridMultilevel"/>
@@ -1711,7 +2346,7 @@
 </file>
 
 <file path=word/styles.xml><?xml version="1.0" encoding="utf-8"?>
-<w:styles xmlns:mc="http://schemas.openxmlformats.org/markup-compatibility/2006" xmlns:r="http://schemas.openxmlformats.org/officeDocument/2006/relationships" xmlns:w="http://schemas.openxmlformats.org/wordprocessingml/2006/main" xmlns:w14="http://schemas.microsoft.com/office/word/2010/wordml" xmlns:w15="http://schemas.microsoft.com/office/word/2012/wordml" xmlns:w16se="http://schemas.microsoft.com/office/word/2015/wordml/symex" mc:Ignorable="w14 w15 w16se">
+<w:styles xmlns:mc="http://schemas.openxmlformats.org/markup-compatibility/2006" xmlns:r="http://schemas.openxmlformats.org/officeDocument/2006/relationships" xmlns:w="http://schemas.openxmlformats.org/wordprocessingml/2006/main" xmlns:w14="http://schemas.microsoft.com/office/word/2010/wordml" xmlns:w15="http://schemas.microsoft.com/office/word/2012/wordml" xmlns:w16cex="http://schemas.microsoft.com/office/word/2018/wordml/cex" xmlns:w16cid="http://schemas.microsoft.com/office/word/2016/wordml/cid" xmlns:w16="http://schemas.microsoft.com/office/word/2018/wordml" xmlns:w16sdtdh="http://schemas.microsoft.com/office/word/2020/wordml/sdtdatahash" xmlns:w16se="http://schemas.microsoft.com/office/word/2015/wordml/symex" mc:Ignorable="w14 w15 w16se w16cid w16 w16cex w16sdtdh">
   <w:docDefaults>
     <w:rPrDefault>
       <w:rPr>
@@ -1727,7 +2362,7 @@
       </w:pPr>
     </w:pPrDefault>
   </w:docDefaults>
-  <w:latentStyles w:defLockedState="0" w:defUIPriority="99" w:defSemiHidden="0" w:defUnhideWhenUsed="0" w:defQFormat="0" w:count="371">
+  <w:latentStyles w:defLockedState="0" w:defUIPriority="99" w:defSemiHidden="0" w:defUnhideWhenUsed="0" w:defQFormat="0" w:count="376">
     <w:lsdException w:name="Normal" w:uiPriority="0" w:qFormat="1"/>
     <w:lsdException w:name="heading 1" w:uiPriority="9" w:qFormat="1"/>
     <w:lsdException w:name="heading 2" w:semiHidden="1" w:uiPriority="9" w:unhideWhenUsed="1" w:qFormat="1"/>
@@ -1833,7 +2468,6 @@
     <w:lsdException w:name="HTML Sample" w:semiHidden="1" w:unhideWhenUsed="1"/>
     <w:lsdException w:name="HTML Typewriter" w:semiHidden="1" w:unhideWhenUsed="1"/>
     <w:lsdException w:name="HTML Variable" w:semiHidden="1" w:unhideWhenUsed="1"/>
-    <w:lsdException w:name="Normal Table" w:semiHidden="1" w:unhideWhenUsed="1"/>
     <w:lsdException w:name="annotation subject" w:semiHidden="1" w:unhideWhenUsed="1"/>
     <w:lsdException w:name="No List" w:semiHidden="1" w:unhideWhenUsed="1"/>
     <w:lsdException w:name="Outline List 1" w:semiHidden="1" w:unhideWhenUsed="1"/>
@@ -1876,11 +2510,8 @@
     <w:lsdException w:name="Table Contemporary" w:semiHidden="1" w:unhideWhenUsed="1"/>
     <w:lsdException w:name="Table Elegant" w:semiHidden="1" w:unhideWhenUsed="1"/>
     <w:lsdException w:name="Table Professional" w:semiHidden="1" w:unhideWhenUsed="1"/>
-    <w:lsdException w:name="Table Subtle 1" w:semiHidden="1" w:unhideWhenUsed="1"/>
     <w:lsdException w:name="Table Subtle 2" w:semiHidden="1" w:unhideWhenUsed="1"/>
     <w:lsdException w:name="Table Web 1" w:semiHidden="1" w:unhideWhenUsed="1"/>
-    <w:lsdException w:name="Table Web 2" w:semiHidden="1" w:unhideWhenUsed="1"/>
-    <w:lsdException w:name="Table Web 3" w:semiHidden="1" w:unhideWhenUsed="1"/>
     <w:lsdException w:name="Balloon Text" w:semiHidden="1" w:unhideWhenUsed="1"/>
     <w:lsdException w:name="Table Grid" w:uiPriority="39"/>
     <w:lsdException w:name="Table Theme" w:semiHidden="1" w:unhideWhenUsed="1"/>
@@ -2099,6 +2730,11 @@
     <w:lsdException w:name="List Table 5 Dark Accent 6" w:uiPriority="50"/>
     <w:lsdException w:name="List Table 6 Colorful Accent 6" w:uiPriority="51"/>
     <w:lsdException w:name="List Table 7 Colorful Accent 6" w:uiPriority="52"/>
+    <w:lsdException w:name="Mention" w:semiHidden="1" w:unhideWhenUsed="1"/>
+    <w:lsdException w:name="Smart Hyperlink" w:semiHidden="1" w:unhideWhenUsed="1"/>
+    <w:lsdException w:name="Hashtag" w:semiHidden="1" w:unhideWhenUsed="1"/>
+    <w:lsdException w:name="Unresolved Mention" w:semiHidden="1" w:unhideWhenUsed="1"/>
+    <w:lsdException w:name="Smart Link" w:semiHidden="1" w:unhideWhenUsed="1"/>
   </w:latentStyles>
   <w:style w:type="paragraph" w:default="1" w:styleId="Normal">
     <w:name w:val="Normal"/>

</xml_diff>